<commit_message>
changes to markdown file
</commit_message>
<xml_diff>
--- a/BMS353---180166459---document.docx
+++ b/BMS353---180166459---document.docx
@@ -573,6 +573,33 @@
       </w:r>
       <w:r>
         <w:rPr>
+          <w:rStyle w:val="KeywordTok"/>
+        </w:rPr>
+        <w:t xml:space="preserve">install.packages</w:t>
+      </w:r>
+      <w:r>
+        <w:rPr>
+          <w:rStyle w:val="NormalTok"/>
+        </w:rPr>
+        <w:t xml:space="preserve">(</w:t>
+      </w:r>
+      <w:r>
+        <w:rPr>
+          <w:rStyle w:val="StringTok"/>
+        </w:rPr>
+        <w:t xml:space="preserve">"jsonlite"</w:t>
+      </w:r>
+      <w:r>
+        <w:rPr>
+          <w:rStyle w:val="NormalTok"/>
+        </w:rPr>
+        <w:t xml:space="preserve">)</w:t>
+      </w:r>
+      <w:r>
+        <w:br/>
+      </w:r>
+      <w:r>
+        <w:rPr>
           <w:rStyle w:val="CommentTok"/>
         </w:rPr>
         <w:t xml:space="preserve"># BiocManager::install("GenomicFeatures")</w:t>
@@ -584,6 +611,12 @@
         <w:br/>
       </w:r>
       <w:r>
+        <w:br/>
+      </w:r>
+      <w:r>
+        <w:br/>
+      </w:r>
+      <w:r>
         <w:rPr>
           <w:rStyle w:val="KeywordTok"/>
         </w:rPr>
@@ -779,34 +812,34 @@
         <w:rPr>
           <w:rStyle w:val="VerbatimChar"/>
         </w:rPr>
-        <w:t xml:space="preserve">## 3 ENSMUST00000162897 ENSMUSG00000051951</w:t>
-      </w:r>
-      <w:r>
-        <w:br/>
-      </w:r>
-      <w:r>
-        <w:rPr>
-          <w:rStyle w:val="VerbatimChar"/>
-        </w:rPr>
-        <w:t xml:space="preserve">## 4 ENSMUST00000159265 ENSMUSG00000051951</w:t>
-      </w:r>
-      <w:r>
-        <w:br/>
-      </w:r>
-      <w:r>
-        <w:rPr>
-          <w:rStyle w:val="VerbatimChar"/>
-        </w:rPr>
-        <w:t xml:space="preserve">## 5 ENSMUST00000070533 ENSMUSG00000051951</w:t>
-      </w:r>
-      <w:r>
-        <w:br/>
-      </w:r>
-      <w:r>
-        <w:rPr>
-          <w:rStyle w:val="VerbatimChar"/>
-        </w:rPr>
-        <w:t xml:space="preserve">## 6 ENSMUST00000192857 ENSMUSG00000102851</w:t>
+        <w:t xml:space="preserve">## 3 ENSMUST00000192857 ENSMUSG00000102851</w:t>
+      </w:r>
+      <w:r>
+        <w:br/>
+      </w:r>
+      <w:r>
+        <w:rPr>
+          <w:rStyle w:val="VerbatimChar"/>
+        </w:rPr>
+        <w:t xml:space="preserve">## 4 ENSMUST00000161581 ENSMUSG00000089699</w:t>
+      </w:r>
+      <w:r>
+        <w:br/>
+      </w:r>
+      <w:r>
+        <w:rPr>
+          <w:rStyle w:val="VerbatimChar"/>
+        </w:rPr>
+        <w:t xml:space="preserve">## 5 ENSMUST00000192183 ENSMUSG00000103147</w:t>
+      </w:r>
+      <w:r>
+        <w:br/>
+      </w:r>
+      <w:r>
+        <w:rPr>
+          <w:rStyle w:val="VerbatimChar"/>
+        </w:rPr>
+        <w:t xml:space="preserve">## 6 ENSMUST00000193244 ENSMUSG00000102348</w:t>
       </w:r>
     </w:p>
     <w:p>
@@ -1079,6 +1112,112 @@
       </w:r>
       <w:r>
         <w:rPr>
+          <w:rStyle w:val="KeywordTok"/>
+        </w:rPr>
+        <w:t xml:space="preserve">library</w:t>
+      </w:r>
+      <w:r>
+        <w:rPr>
+          <w:rStyle w:val="NormalTok"/>
+        </w:rPr>
+        <w:t xml:space="preserve">(dplyr)</w:t>
+      </w:r>
+    </w:p>
+    <w:p>
+      <w:pPr>
+        <w:pStyle w:val="SourceCode"/>
+      </w:pPr>
+      <w:r>
+        <w:rPr>
+          <w:rStyle w:val="VerbatimChar"/>
+        </w:rPr>
+        <w:t xml:space="preserve">## Warning: package 'dplyr' was built under R version 4.0.5</w:t>
+      </w:r>
+    </w:p>
+    <w:p>
+      <w:pPr>
+        <w:pStyle w:val="SourceCode"/>
+      </w:pPr>
+      <w:r>
+        <w:rPr>
+          <w:rStyle w:val="VerbatimChar"/>
+        </w:rPr>
+        <w:t xml:space="preserve">## </w:t>
+      </w:r>
+      <w:r>
+        <w:br/>
+      </w:r>
+      <w:r>
+        <w:rPr>
+          <w:rStyle w:val="VerbatimChar"/>
+        </w:rPr>
+        <w:t xml:space="preserve">## Attaching package: 'dplyr'</w:t>
+      </w:r>
+    </w:p>
+    <w:p>
+      <w:pPr>
+        <w:pStyle w:val="SourceCode"/>
+      </w:pPr>
+      <w:r>
+        <w:rPr>
+          <w:rStyle w:val="VerbatimChar"/>
+        </w:rPr>
+        <w:t xml:space="preserve">## The following objects are masked from 'package:stats':</w:t>
+      </w:r>
+      <w:r>
+        <w:br/>
+      </w:r>
+      <w:r>
+        <w:rPr>
+          <w:rStyle w:val="VerbatimChar"/>
+        </w:rPr>
+        <w:t xml:space="preserve">## </w:t>
+      </w:r>
+      <w:r>
+        <w:br/>
+      </w:r>
+      <w:r>
+        <w:rPr>
+          <w:rStyle w:val="VerbatimChar"/>
+        </w:rPr>
+        <w:t xml:space="preserve">##     filter, lag</w:t>
+      </w:r>
+    </w:p>
+    <w:p>
+      <w:pPr>
+        <w:pStyle w:val="SourceCode"/>
+      </w:pPr>
+      <w:r>
+        <w:rPr>
+          <w:rStyle w:val="VerbatimChar"/>
+        </w:rPr>
+        <w:t xml:space="preserve">## The following objects are masked from 'package:base':</w:t>
+      </w:r>
+      <w:r>
+        <w:br/>
+      </w:r>
+      <w:r>
+        <w:rPr>
+          <w:rStyle w:val="VerbatimChar"/>
+        </w:rPr>
+        <w:t xml:space="preserve">## </w:t>
+      </w:r>
+      <w:r>
+        <w:br/>
+      </w:r>
+      <w:r>
+        <w:rPr>
+          <w:rStyle w:val="VerbatimChar"/>
+        </w:rPr>
+        <w:t xml:space="preserve">##     intersect, setdiff, setequal, union</w:t>
+      </w:r>
+    </w:p>
+    <w:p>
+      <w:pPr>
+        <w:pStyle w:val="SourceCode"/>
+      </w:pPr>
+      <w:r>
+        <w:rPr>
           <w:rStyle w:val="CommentTok"/>
         </w:rPr>
         <w:t xml:space="preserve"># Read the sample information into R</w:t>
@@ -1148,6 +1287,15 @@
       </w:r>
       <w:r>
         <w:rPr>
+          <w:rStyle w:val="CommentTok"/>
+        </w:rPr>
+        <w:t xml:space="preserve">#glimpse(sampleinfo)</w:t>
+      </w:r>
+      <w:r>
+        <w:br/>
+      </w:r>
+      <w:r>
+        <w:rPr>
           <w:rStyle w:val="NormalTok"/>
         </w:rPr>
         <w:t xml:space="preserve">sampleinfo</w:t>
@@ -1320,27 +1468,424 @@
       </w:r>
       <w:r>
         <w:rPr>
+          <w:rStyle w:val="NormalTok"/>
+        </w:rPr>
+        <w:t xml:space="preserve">dirs &lt;-</w:t>
+      </w:r>
+      <w:r>
+        <w:rPr>
+          <w:rStyle w:val="StringTok"/>
+        </w:rPr>
+        <w:t xml:space="preserve"> </w:t>
+      </w:r>
+      <w:r>
+        <w:rPr>
+          <w:rStyle w:val="KeywordTok"/>
+        </w:rPr>
+        <w:t xml:space="preserve">list.files</w:t>
+      </w:r>
+      <w:r>
+        <w:rPr>
+          <w:rStyle w:val="NormalTok"/>
+        </w:rPr>
+        <w:t xml:space="preserve">(</w:t>
+      </w:r>
+      <w:r>
+        <w:rPr>
+          <w:rStyle w:val="StringTok"/>
+        </w:rPr>
+        <w:t xml:space="preserve">"salmon_quant/"</w:t>
+      </w:r>
+      <w:r>
+        <w:rPr>
+          <w:rStyle w:val="NormalTok"/>
+        </w:rPr>
+        <w:t xml:space="preserve">)</w:t>
+      </w:r>
+      <w:r>
+        <w:br/>
+      </w:r>
+      <w:r>
+        <w:rPr>
+          <w:rStyle w:val="NormalTok"/>
+        </w:rPr>
+        <w:t xml:space="preserve">quant_files &lt;-</w:t>
+      </w:r>
+      <w:r>
+        <w:rPr>
+          <w:rStyle w:val="StringTok"/>
+        </w:rPr>
+        <w:t xml:space="preserve"> </w:t>
+      </w:r>
+      <w:r>
+        <w:rPr>
+          <w:rStyle w:val="KeywordTok"/>
+        </w:rPr>
+        <w:t xml:space="preserve">list.files</w:t>
+      </w:r>
+      <w:r>
+        <w:rPr>
+          <w:rStyle w:val="NormalTok"/>
+        </w:rPr>
+        <w:t xml:space="preserve">(</w:t>
+      </w:r>
+      <w:r>
+        <w:rPr>
+          <w:rStyle w:val="StringTok"/>
+        </w:rPr>
+        <w:t xml:space="preserve">"salmon_quant/"</w:t>
+      </w:r>
+      <w:r>
+        <w:rPr>
+          <w:rStyle w:val="NormalTok"/>
+        </w:rPr>
+        <w:t xml:space="preserve">,</w:t>
+      </w:r>
+      <w:r>
+        <w:rPr>
+          <w:rStyle w:val="DataTypeTok"/>
+        </w:rPr>
+        <w:t xml:space="preserve">pattern=</w:t>
+      </w:r>
+      <w:r>
+        <w:rPr>
+          <w:rStyle w:val="StringTok"/>
+        </w:rPr>
+        <w:t xml:space="preserve">"quant.sf"</w:t>
+      </w:r>
+      <w:r>
+        <w:rPr>
+          <w:rStyle w:val="NormalTok"/>
+        </w:rPr>
+        <w:t xml:space="preserve">,</w:t>
+      </w:r>
+      <w:r>
+        <w:rPr>
+          <w:rStyle w:val="DataTypeTok"/>
+        </w:rPr>
+        <w:t xml:space="preserve">recursive =</w:t>
+      </w:r>
+      <w:r>
+        <w:rPr>
+          <w:rStyle w:val="NormalTok"/>
+        </w:rPr>
+        <w:t xml:space="preserve"> </w:t>
+      </w:r>
+      <w:r>
+        <w:rPr>
+          <w:rStyle w:val="OtherTok"/>
+        </w:rPr>
+        <w:t xml:space="preserve">TRUE</w:t>
+      </w:r>
+      <w:r>
+        <w:rPr>
+          <w:rStyle w:val="NormalTok"/>
+        </w:rPr>
+        <w:t xml:space="preserve">,</w:t>
+      </w:r>
+      <w:r>
+        <w:rPr>
+          <w:rStyle w:val="DataTypeTok"/>
+        </w:rPr>
+        <w:t xml:space="preserve">full.names =</w:t>
+      </w:r>
+      <w:r>
+        <w:rPr>
+          <w:rStyle w:val="NormalTok"/>
+        </w:rPr>
+        <w:t xml:space="preserve"> </w:t>
+      </w:r>
+      <w:r>
+        <w:rPr>
+          <w:rStyle w:val="OtherTok"/>
+        </w:rPr>
+        <w:t xml:space="preserve">TRUE</w:t>
+      </w:r>
+      <w:r>
+        <w:rPr>
+          <w:rStyle w:val="NormalTok"/>
+        </w:rPr>
+        <w:t xml:space="preserve">)</w:t>
+      </w:r>
+      <w:r>
+        <w:br/>
+      </w:r>
+      <w:r>
+        <w:rPr>
           <w:rStyle w:val="CommentTok"/>
         </w:rPr>
-        <w:t xml:space="preserve"># txi &lt;- tximport(files=..., type="salmon", tx2gene=...)</w:t>
-      </w:r>
-      <w:r>
-        <w:br/>
-      </w:r>
+        <w:t xml:space="preserve">#names(quant_files) &lt;- dirs</w:t>
+      </w:r>
+      <w:r>
+        <w:br/>
+      </w:r>
+      <w:r>
+        <w:rPr>
+          <w:rStyle w:val="NormalTok"/>
+        </w:rPr>
+        <w:t xml:space="preserve">quant_files</w:t>
+      </w:r>
+    </w:p>
+    <w:p>
+      <w:pPr>
+        <w:pStyle w:val="SourceCode"/>
+      </w:pPr>
+      <w:r>
+        <w:rPr>
+          <w:rStyle w:val="VerbatimChar"/>
+        </w:rPr>
+        <w:t xml:space="preserve">##  [1] "salmon_quant//SRR7457551/quant.sf" "salmon_quant//SRR7457552/quant.sf"</w:t>
+      </w:r>
+      <w:r>
+        <w:br/>
+      </w:r>
+      <w:r>
+        <w:rPr>
+          <w:rStyle w:val="VerbatimChar"/>
+        </w:rPr>
+        <w:t xml:space="preserve">##  [3] "salmon_quant//SRR7457553/quant.sf" "salmon_quant//SRR7457554/quant.sf"</w:t>
+      </w:r>
+      <w:r>
+        <w:br/>
+      </w:r>
+      <w:r>
+        <w:rPr>
+          <w:rStyle w:val="VerbatimChar"/>
+        </w:rPr>
+        <w:t xml:space="preserve">##  [5] "salmon_quant//SRR7457555/quant.sf" "salmon_quant//SRR7457556/quant.sf"</w:t>
+      </w:r>
+      <w:r>
+        <w:br/>
+      </w:r>
+      <w:r>
+        <w:rPr>
+          <w:rStyle w:val="VerbatimChar"/>
+        </w:rPr>
+        <w:t xml:space="preserve">##  [7] "salmon_quant//SRR7457557/quant.sf" "salmon_quant//SRR7457558/quant.sf"</w:t>
+      </w:r>
+      <w:r>
+        <w:br/>
+      </w:r>
+      <w:r>
+        <w:rPr>
+          <w:rStyle w:val="VerbatimChar"/>
+        </w:rPr>
+        <w:t xml:space="preserve">##  [9] "salmon_quant//SRR7457559/quant.sf" "salmon_quant//SRR7457560/quant.sf"</w:t>
+      </w:r>
+      <w:r>
+        <w:br/>
+      </w:r>
+      <w:r>
+        <w:rPr>
+          <w:rStyle w:val="VerbatimChar"/>
+        </w:rPr>
+        <w:t xml:space="preserve">## [11] "salmon_quant//SRR7457561/quant.sf" "salmon_quant//SRR7457562/quant.sf"</w:t>
+      </w:r>
+    </w:p>
+    <w:p>
+      <w:pPr>
+        <w:pStyle w:val="SourceCode"/>
+      </w:pPr>
       <w:r>
         <w:rPr>
           <w:rStyle w:val="CommentTok"/>
         </w:rPr>
-        <w:t xml:space="preserve"># </w:t>
-      </w:r>
-      <w:r>
-        <w:br/>
+        <w:t xml:space="preserve"># tx2gene links transcript IDs to gene IDs for summarization</w:t>
+      </w:r>
+      <w:r>
+        <w:br/>
+      </w:r>
+      <w:r>
+        <w:rPr>
+          <w:rStyle w:val="NormalTok"/>
+        </w:rPr>
+        <w:t xml:space="preserve">tx2geneVariable &lt;-</w:t>
+      </w:r>
+      <w:r>
+        <w:rPr>
+          <w:rStyle w:val="StringTok"/>
+        </w:rPr>
+        <w:t xml:space="preserve"> </w:t>
+      </w:r>
+      <w:r>
+        <w:rPr>
+          <w:rStyle w:val="KeywordTok"/>
+        </w:rPr>
+        <w:t xml:space="preserve">read.csv</w:t>
+      </w:r>
+      <w:r>
+        <w:rPr>
+          <w:rStyle w:val="NormalTok"/>
+        </w:rPr>
+        <w:t xml:space="preserve">(</w:t>
+      </w:r>
+      <w:r>
+        <w:rPr>
+          <w:rStyle w:val="StringTok"/>
+        </w:rPr>
+        <w:t xml:space="preserve">"tx2gene.csv"</w:t>
+      </w:r>
+      <w:r>
+        <w:rPr>
+          <w:rStyle w:val="NormalTok"/>
+        </w:rPr>
+        <w:t xml:space="preserve">)</w:t>
+      </w:r>
+      <w:r>
+        <w:br/>
+      </w:r>
+      <w:r>
+        <w:br/>
+      </w:r>
+      <w:r>
+        <w:rPr>
+          <w:rStyle w:val="NormalTok"/>
+        </w:rPr>
+        <w:t xml:space="preserve">txi &lt;-</w:t>
+      </w:r>
+      <w:r>
+        <w:rPr>
+          <w:rStyle w:val="StringTok"/>
+        </w:rPr>
+        <w:t xml:space="preserve"> </w:t>
+      </w:r>
+      <w:r>
+        <w:rPr>
+          <w:rStyle w:val="KeywordTok"/>
+        </w:rPr>
+        <w:t xml:space="preserve">tximport</w:t>
+      </w:r>
+      <w:r>
+        <w:rPr>
+          <w:rStyle w:val="NormalTok"/>
+        </w:rPr>
+        <w:t xml:space="preserve">(</w:t>
+      </w:r>
+      <w:r>
+        <w:rPr>
+          <w:rStyle w:val="DataTypeTok"/>
+        </w:rPr>
+        <w:t xml:space="preserve">files=</w:t>
+      </w:r>
+      <w:r>
+        <w:rPr>
+          <w:rStyle w:val="NormalTok"/>
+        </w:rPr>
+        <w:t xml:space="preserve">quant_files, </w:t>
+      </w:r>
+      <w:r>
+        <w:rPr>
+          <w:rStyle w:val="DataTypeTok"/>
+        </w:rPr>
+        <w:t xml:space="preserve">type=</w:t>
+      </w:r>
+      <w:r>
+        <w:rPr>
+          <w:rStyle w:val="StringTok"/>
+        </w:rPr>
+        <w:t xml:space="preserve">"salmon"</w:t>
+      </w:r>
+      <w:r>
+        <w:rPr>
+          <w:rStyle w:val="NormalTok"/>
+        </w:rPr>
+        <w:t xml:space="preserve">, </w:t>
+      </w:r>
+      <w:r>
+        <w:rPr>
+          <w:rStyle w:val="DataTypeTok"/>
+        </w:rPr>
+        <w:t xml:space="preserve">tx2gene=</w:t>
+      </w:r>
+      <w:r>
+        <w:rPr>
+          <w:rStyle w:val="NormalTok"/>
+        </w:rPr>
+        <w:t xml:space="preserve">tx2geneVariable)</w:t>
+      </w:r>
+    </w:p>
+    <w:p>
+      <w:pPr>
+        <w:pStyle w:val="SourceCode"/>
+      </w:pPr>
+      <w:r>
+        <w:rPr>
+          <w:rStyle w:val="VerbatimChar"/>
+        </w:rPr>
+        <w:t xml:space="preserve">## reading in files with read_tsv</w:t>
+      </w:r>
+    </w:p>
+    <w:p>
+      <w:pPr>
+        <w:pStyle w:val="SourceCode"/>
+      </w:pPr>
+      <w:r>
+        <w:rPr>
+          <w:rStyle w:val="VerbatimChar"/>
+        </w:rPr>
+        <w:t xml:space="preserve">## 1 2 3 4 5 6 7 8 9 10 11 12 </w:t>
+      </w:r>
+      <w:r>
+        <w:br/>
+      </w:r>
+      <w:r>
+        <w:rPr>
+          <w:rStyle w:val="VerbatimChar"/>
+        </w:rPr>
+        <w:t xml:space="preserve">## transcripts missing from tx2gene: 76</w:t>
+      </w:r>
+      <w:r>
+        <w:br/>
+      </w:r>
+      <w:r>
+        <w:rPr>
+          <w:rStyle w:val="VerbatimChar"/>
+        </w:rPr>
+        <w:t xml:space="preserve">## summarizing abundance</w:t>
+      </w:r>
+      <w:r>
+        <w:br/>
+      </w:r>
+      <w:r>
+        <w:rPr>
+          <w:rStyle w:val="VerbatimChar"/>
+        </w:rPr>
+        <w:t xml:space="preserve">## summarizing counts</w:t>
+      </w:r>
+      <w:r>
+        <w:br/>
+      </w:r>
+      <w:r>
+        <w:rPr>
+          <w:rStyle w:val="VerbatimChar"/>
+        </w:rPr>
+        <w:t xml:space="preserve">## summarizing length</w:t>
+      </w:r>
+    </w:p>
+    <w:p>
+      <w:pPr>
+        <w:pStyle w:val="SourceCode"/>
+      </w:pPr>
+      <w:r>
+        <w:rPr>
+          <w:rStyle w:val="KeywordTok"/>
+        </w:rPr>
+        <w:t xml:space="preserve">View</w:t>
+      </w:r>
+      <w:r>
+        <w:rPr>
+          <w:rStyle w:val="NormalTok"/>
+        </w:rPr>
+        <w:t xml:space="preserve">(txi)  </w:t>
       </w:r>
       <w:r>
         <w:rPr>
           <w:rStyle w:val="CommentTok"/>
         </w:rPr>
-        <w:t xml:space="preserve"># dirs &lt;- list.files("salmon_quant/")</w:t>
+        <w:t xml:space="preserve">#view txi in a new tab</w:t>
+      </w:r>
+      <w:r>
+        <w:br/>
       </w:r>
       <w:r>
         <w:br/>
@@ -1349,34 +1894,602 @@
         <w:rPr>
           <w:rStyle w:val="CommentTok"/>
         </w:rPr>
-        <w:t xml:space="preserve"># quant_files &lt;- list.files("salmon_quant/",pattern="quant.sf.gz",recursive = TRUE,full.names = TRUE)</w:t>
-      </w:r>
-      <w:r>
-        <w:br/>
+        <w:t xml:space="preserve">#inspect salmon output (quant.sf files)</w:t>
+      </w:r>
+      <w:r>
+        <w:br/>
+      </w:r>
+      <w:r>
+        <w:rPr>
+          <w:rStyle w:val="NormalTok"/>
+        </w:rPr>
+        <w:t xml:space="preserve">quants &lt;-</w:t>
+      </w:r>
+      <w:r>
+        <w:rPr>
+          <w:rStyle w:val="StringTok"/>
+        </w:rPr>
+        <w:t xml:space="preserve"> </w:t>
+      </w:r>
+      <w:r>
+        <w:rPr>
+          <w:rStyle w:val="KeywordTok"/>
+        </w:rPr>
+        <w:t xml:space="preserve">read_tsv</w:t>
+      </w:r>
+      <w:r>
+        <w:rPr>
+          <w:rStyle w:val="NormalTok"/>
+        </w:rPr>
+        <w:t xml:space="preserve">(quant_files[</w:t>
+      </w:r>
+      <w:r>
+        <w:rPr>
+          <w:rStyle w:val="DecValTok"/>
+        </w:rPr>
+        <w:t xml:space="preserve">1</w:t>
+      </w:r>
+      <w:r>
+        <w:rPr>
+          <w:rStyle w:val="NormalTok"/>
+        </w:rPr>
+        <w:t xml:space="preserve">])</w:t>
+      </w:r>
+    </w:p>
+    <w:p>
+      <w:pPr>
+        <w:pStyle w:val="SourceCode"/>
+      </w:pPr>
+      <w:r>
+        <w:rPr>
+          <w:rStyle w:val="VerbatimChar"/>
+        </w:rPr>
+        <w:t xml:space="preserve">## Rows: 132374 Columns: 5</w:t>
+      </w:r>
+      <w:r>
+        <w:br/>
+      </w:r>
+      <w:r>
+        <w:rPr>
+          <w:rStyle w:val="VerbatimChar"/>
+        </w:rPr>
+        <w:t xml:space="preserve">## -- Column specification --------------------------------------------------------</w:t>
+      </w:r>
+      <w:r>
+        <w:br/>
+      </w:r>
+      <w:r>
+        <w:rPr>
+          <w:rStyle w:val="VerbatimChar"/>
+        </w:rPr>
+        <w:t xml:space="preserve">## Delimiter: "\t"</w:t>
+      </w:r>
+      <w:r>
+        <w:br/>
+      </w:r>
+      <w:r>
+        <w:rPr>
+          <w:rStyle w:val="VerbatimChar"/>
+        </w:rPr>
+        <w:t xml:space="preserve">## chr (1): Name</w:t>
+      </w:r>
+      <w:r>
+        <w:br/>
+      </w:r>
+      <w:r>
+        <w:rPr>
+          <w:rStyle w:val="VerbatimChar"/>
+        </w:rPr>
+        <w:t xml:space="preserve">## dbl (4): Length, EffectiveLength, TPM, NumReads</w:t>
+      </w:r>
+      <w:r>
+        <w:br/>
+      </w:r>
+      <w:r>
+        <w:rPr>
+          <w:rStyle w:val="VerbatimChar"/>
+        </w:rPr>
+        <w:t xml:space="preserve">## </w:t>
+      </w:r>
+      <w:r>
+        <w:br/>
+      </w:r>
+      <w:r>
+        <w:rPr>
+          <w:rStyle w:val="VerbatimChar"/>
+        </w:rPr>
+        <w:t xml:space="preserve">## i Use `spec()` to retrieve the full column specification for this data.</w:t>
+      </w:r>
+      <w:r>
+        <w:br/>
+      </w:r>
+      <w:r>
+        <w:rPr>
+          <w:rStyle w:val="VerbatimChar"/>
+        </w:rPr>
+        <w:t xml:space="preserve">## i Specify the column types or set `show_col_types = FALSE` to quiet this message.</w:t>
+      </w:r>
+    </w:p>
+    <w:p>
+      <w:pPr>
+        <w:pStyle w:val="SourceCode"/>
+      </w:pPr>
+      <w:r>
+        <w:rPr>
+          <w:rStyle w:val="KeywordTok"/>
+        </w:rPr>
+        <w:t xml:space="preserve">head</w:t>
+      </w:r>
+      <w:r>
+        <w:rPr>
+          <w:rStyle w:val="NormalTok"/>
+        </w:rPr>
+        <w:t xml:space="preserve">(quants)</w:t>
+      </w:r>
+    </w:p>
+    <w:p>
+      <w:pPr>
+        <w:pStyle w:val="SourceCode"/>
+      </w:pPr>
+      <w:r>
+        <w:rPr>
+          <w:rStyle w:val="VerbatimChar"/>
+        </w:rPr>
+        <w:t xml:space="preserve">## # A tibble: 6 x 5</w:t>
+      </w:r>
+      <w:r>
+        <w:br/>
+      </w:r>
+      <w:r>
+        <w:rPr>
+          <w:rStyle w:val="VerbatimChar"/>
+        </w:rPr>
+        <w:t xml:space="preserve">##   Name               Length EffectiveLength    TPM NumReads</w:t>
+      </w:r>
+      <w:r>
+        <w:br/>
+      </w:r>
+      <w:r>
+        <w:rPr>
+          <w:rStyle w:val="VerbatimChar"/>
+        </w:rPr>
+        <w:t xml:space="preserve">##   &lt;chr&gt;               &lt;dbl&gt;           &lt;dbl&gt;  &lt;dbl&gt;    &lt;dbl&gt;</w:t>
+      </w:r>
+      <w:r>
+        <w:br/>
+      </w:r>
+      <w:r>
+        <w:rPr>
+          <w:rStyle w:val="VerbatimChar"/>
+        </w:rPr>
+        <w:t xml:space="preserve">## 1 ENSMUST00000193812   1070            756. 0             0</w:t>
+      </w:r>
+      <w:r>
+        <w:br/>
+      </w:r>
+      <w:r>
+        <w:rPr>
+          <w:rStyle w:val="VerbatimChar"/>
+        </w:rPr>
+        <w:t xml:space="preserve">## 2 ENSMUST00000082908    110              4  0             0</w:t>
+      </w:r>
+      <w:r>
+        <w:br/>
+      </w:r>
+      <w:r>
+        <w:rPr>
+          <w:rStyle w:val="VerbatimChar"/>
+        </w:rPr>
+        <w:t xml:space="preserve">## 3 ENSMUST00000162897   4153           3719. 0             0</w:t>
+      </w:r>
+      <w:r>
+        <w:br/>
+      </w:r>
+      <w:r>
+        <w:rPr>
+          <w:rStyle w:val="VerbatimChar"/>
+        </w:rPr>
+        <w:t xml:space="preserve">## 4 ENSMUST00000159265   2989           2604. 0.0174        2</w:t>
+      </w:r>
+      <w:r>
+        <w:br/>
+      </w:r>
+      <w:r>
+        <w:rPr>
+          <w:rStyle w:val="VerbatimChar"/>
+        </w:rPr>
+        <w:t xml:space="preserve">## 5 ENSMUST00000070533   3634           3376. 0             0</w:t>
+      </w:r>
+      <w:r>
+        <w:br/>
+      </w:r>
+      <w:r>
+        <w:rPr>
+          <w:rStyle w:val="VerbatimChar"/>
+        </w:rPr>
+        <w:t xml:space="preserve">## 6 ENSMUST00000192857    480            230  0             0</w:t>
+      </w:r>
+    </w:p>
+    <w:p>
+      <w:pPr>
+        <w:pStyle w:val="SourceCode"/>
+      </w:pPr>
+      <w:r>
+        <w:rPr>
+          <w:rStyle w:val="NormalTok"/>
+        </w:rPr>
+        <w:t xml:space="preserve"> </w:t>
       </w:r>
       <w:r>
         <w:rPr>
           <w:rStyle w:val="CommentTok"/>
         </w:rPr>
-        <w:t xml:space="preserve"># names(quant_files) &lt;- dirs</w:t>
-      </w:r>
-      <w:r>
-        <w:br/>
+        <w:t xml:space="preserve"># spec(quants)</w:t>
+      </w:r>
+      <w:r>
+        <w:br/>
+      </w:r>
+      <w:r>
+        <w:rPr>
+          <w:rStyle w:val="NormalTok"/>
+        </w:rPr>
+        <w:t xml:space="preserve"> </w:t>
+      </w:r>
+      <w:r>
+        <w:br/>
+      </w:r>
+      <w:r>
+        <w:rPr>
+          <w:rStyle w:val="NormalTok"/>
+        </w:rPr>
+        <w:t xml:space="preserve"> </w:t>
+      </w:r>
+      <w:r>
+        <w:rPr>
+          <w:rStyle w:val="KeywordTok"/>
+        </w:rPr>
+        <w:t xml:space="preserve">filter</w:t>
+      </w:r>
+      <w:r>
+        <w:rPr>
+          <w:rStyle w:val="NormalTok"/>
+        </w:rPr>
+        <w:t xml:space="preserve">(quants, quants</w:t>
+      </w:r>
+      <w:r>
+        <w:rPr>
+          <w:rStyle w:val="OperatorTok"/>
+        </w:rPr>
+        <w:t xml:space="preserve">$</w:t>
+      </w:r>
+      <w:r>
+        <w:rPr>
+          <w:rStyle w:val="NormalTok"/>
+        </w:rPr>
+        <w:t xml:space="preserve">TPM </w:t>
+      </w:r>
+      <w:r>
+        <w:rPr>
+          <w:rStyle w:val="OperatorTok"/>
+        </w:rPr>
+        <w:t xml:space="preserve">==</w:t>
+      </w:r>
+      <w:r>
+        <w:rPr>
+          <w:rStyle w:val="DecValTok"/>
+        </w:rPr>
+        <w:t xml:space="preserve">0</w:t>
+      </w:r>
+      <w:r>
+        <w:rPr>
+          <w:rStyle w:val="NormalTok"/>
+        </w:rPr>
+        <w:t xml:space="preserve">) </w:t>
       </w:r>
       <w:r>
         <w:rPr>
           <w:rStyle w:val="CommentTok"/>
         </w:rPr>
-        <w:t xml:space="preserve"># quant_files</w:t>
-      </w:r>
-      <w:r>
-        <w:br/>
-      </w:r>
+        <w:t xml:space="preserve">#filter data where TPM = 0</w:t>
+      </w:r>
+    </w:p>
+    <w:p>
+      <w:pPr>
+        <w:pStyle w:val="SourceCode"/>
+      </w:pPr>
+      <w:r>
+        <w:rPr>
+          <w:rStyle w:val="VerbatimChar"/>
+        </w:rPr>
+        <w:t xml:space="preserve">## # A tibble: 60,226 x 5</w:t>
+      </w:r>
+      <w:r>
+        <w:br/>
+      </w:r>
+      <w:r>
+        <w:rPr>
+          <w:rStyle w:val="VerbatimChar"/>
+        </w:rPr>
+        <w:t xml:space="preserve">##    Name               Length EffectiveLength   TPM NumReads</w:t>
+      </w:r>
+      <w:r>
+        <w:br/>
+      </w:r>
+      <w:r>
+        <w:rPr>
+          <w:rStyle w:val="VerbatimChar"/>
+        </w:rPr>
+        <w:t xml:space="preserve">##    &lt;chr&gt;               &lt;dbl&gt;           &lt;dbl&gt; &lt;dbl&gt;    &lt;dbl&gt;</w:t>
+      </w:r>
+      <w:r>
+        <w:br/>
+      </w:r>
+      <w:r>
+        <w:rPr>
+          <w:rStyle w:val="VerbatimChar"/>
+        </w:rPr>
+        <w:t xml:space="preserve">##  1 ENSMUST00000193812   1070            756.     0        0</w:t>
+      </w:r>
+      <w:r>
+        <w:br/>
+      </w:r>
+      <w:r>
+        <w:rPr>
+          <w:rStyle w:val="VerbatimChar"/>
+        </w:rPr>
+        <w:t xml:space="preserve">##  2 ENSMUST00000082908    110              4      0        0</w:t>
+      </w:r>
+      <w:r>
+        <w:br/>
+      </w:r>
+      <w:r>
+        <w:rPr>
+          <w:rStyle w:val="VerbatimChar"/>
+        </w:rPr>
+        <w:t xml:space="preserve">##  3 ENSMUST00000162897   4153           3719.     0        0</w:t>
+      </w:r>
+      <w:r>
+        <w:br/>
+      </w:r>
+      <w:r>
+        <w:rPr>
+          <w:rStyle w:val="VerbatimChar"/>
+        </w:rPr>
+        <w:t xml:space="preserve">##  4 ENSMUST00000070533   3634           3376.     0        0</w:t>
+      </w:r>
+      <w:r>
+        <w:br/>
+      </w:r>
+      <w:r>
+        <w:rPr>
+          <w:rStyle w:val="VerbatimChar"/>
+        </w:rPr>
+        <w:t xml:space="preserve">##  5 ENSMUST00000192857    480            230      0        0</w:t>
+      </w:r>
+      <w:r>
+        <w:br/>
+      </w:r>
+      <w:r>
+        <w:rPr>
+          <w:rStyle w:val="VerbatimChar"/>
+        </w:rPr>
+        <w:t xml:space="preserve">##  6 ENSMUST00000195335   2819            250      0        0</w:t>
+      </w:r>
+      <w:r>
+        <w:br/>
+      </w:r>
+      <w:r>
+        <w:rPr>
+          <w:rStyle w:val="VerbatimChar"/>
+        </w:rPr>
+        <w:t xml:space="preserve">##  7 ENSMUST00000192336   2233            250      0        0</w:t>
+      </w:r>
+      <w:r>
+        <w:br/>
+      </w:r>
+      <w:r>
+        <w:rPr>
+          <w:rStyle w:val="VerbatimChar"/>
+        </w:rPr>
+        <w:t xml:space="preserve">##  8 ENSMUST00000194099   2309            250      0        0</w:t>
+      </w:r>
+      <w:r>
+        <w:br/>
+      </w:r>
+      <w:r>
+        <w:rPr>
+          <w:rStyle w:val="VerbatimChar"/>
+        </w:rPr>
+        <w:t xml:space="preserve">##  9 ENSMUST00000161581    250             20      0        0</w:t>
+      </w:r>
+      <w:r>
+        <w:br/>
+      </w:r>
+      <w:r>
+        <w:rPr>
+          <w:rStyle w:val="VerbatimChar"/>
+        </w:rPr>
+        <w:t xml:space="preserve">## 10 ENSMUST00000192973   2057            250      0        0</w:t>
+      </w:r>
+      <w:r>
+        <w:br/>
+      </w:r>
+      <w:r>
+        <w:rPr>
+          <w:rStyle w:val="VerbatimChar"/>
+        </w:rPr>
+        <w:t xml:space="preserve">## # ... with 60,216 more rows</w:t>
+      </w:r>
+    </w:p>
+    <w:p>
+      <w:pPr>
+        <w:pStyle w:val="SourceCode"/>
+      </w:pPr>
       <w:r>
         <w:rPr>
           <w:rStyle w:val="CommentTok"/>
         </w:rPr>
-        <w:t xml:space="preserve"># </w:t>
+        <w:t xml:space="preserve">#print.data.frame(quants) #print quants, maximum output to print in console 200 lines</w:t>
+      </w:r>
+    </w:p>
+    <w:p>
+      <w:pPr>
+        <w:pStyle w:val="FirstParagraph"/>
+      </w:pPr>
+      <w:r>
+        <w:t xml:space="preserve">After asigning to quants variable the files</w:t>
+      </w:r>
+    </w:p>
+    <w:p>
+      <w:pPr>
+        <w:pStyle w:val="SourceCode"/>
+      </w:pPr>
+      <w:r>
+        <w:rPr>
+          <w:rStyle w:val="NormalTok"/>
+        </w:rPr>
+        <w:t xml:space="preserve">rpk &lt;-</w:t>
+      </w:r>
+      <w:r>
+        <w:rPr>
+          <w:rStyle w:val="StringTok"/>
+        </w:rPr>
+        <w:t xml:space="preserve"> </w:t>
+      </w:r>
+      <w:r>
+        <w:rPr>
+          <w:rStyle w:val="NormalTok"/>
+        </w:rPr>
+        <w:t xml:space="preserve">quants</w:t>
+      </w:r>
+      <w:r>
+        <w:rPr>
+          <w:rStyle w:val="OperatorTok"/>
+        </w:rPr>
+        <w:t xml:space="preserve">$</w:t>
+      </w:r>
+      <w:r>
+        <w:rPr>
+          <w:rStyle w:val="NormalTok"/>
+        </w:rPr>
+        <w:t xml:space="preserve">NumReads </w:t>
+      </w:r>
+      <w:r>
+        <w:rPr>
+          <w:rStyle w:val="OperatorTok"/>
+        </w:rPr>
+        <w:t xml:space="preserve">/</w:t>
+      </w:r>
+      <w:r>
+        <w:rPr>
+          <w:rStyle w:val="StringTok"/>
+        </w:rPr>
+        <w:t xml:space="preserve"> </w:t>
+      </w:r>
+      <w:r>
+        <w:rPr>
+          <w:rStyle w:val="NormalTok"/>
+        </w:rPr>
+        <w:t xml:space="preserve">quants</w:t>
+      </w:r>
+      <w:r>
+        <w:rPr>
+          <w:rStyle w:val="OperatorTok"/>
+        </w:rPr>
+        <w:t xml:space="preserve">$</w:t>
+      </w:r>
+      <w:r>
+        <w:rPr>
+          <w:rStyle w:val="NormalTok"/>
+        </w:rPr>
+        <w:t xml:space="preserve">EffectiveLength</w:t>
+      </w:r>
+      <w:r>
+        <w:br/>
+      </w:r>
+      <w:r>
+        <w:rPr>
+          <w:rStyle w:val="NormalTok"/>
+        </w:rPr>
+        <w:t xml:space="preserve">scale_factor &lt;-</w:t>
+      </w:r>
+      <w:r>
+        <w:rPr>
+          <w:rStyle w:val="StringTok"/>
+        </w:rPr>
+        <w:t xml:space="preserve"> </w:t>
+      </w:r>
+      <w:r>
+        <w:rPr>
+          <w:rStyle w:val="KeywordTok"/>
+        </w:rPr>
+        <w:t xml:space="preserve">sum</w:t>
+      </w:r>
+      <w:r>
+        <w:rPr>
+          <w:rStyle w:val="NormalTok"/>
+        </w:rPr>
+        <w:t xml:space="preserve">(rpk) </w:t>
+      </w:r>
+      <w:r>
+        <w:rPr>
+          <w:rStyle w:val="OperatorTok"/>
+        </w:rPr>
+        <w:t xml:space="preserve">/</w:t>
+      </w:r>
+      <w:r>
+        <w:rPr>
+          <w:rStyle w:val="StringTok"/>
+        </w:rPr>
+        <w:t xml:space="preserve"> </w:t>
+      </w:r>
+      <w:r>
+        <w:rPr>
+          <w:rStyle w:val="FloatTok"/>
+        </w:rPr>
+        <w:t xml:space="preserve">1e6</w:t>
+      </w:r>
+      <w:r>
+        <w:br/>
+      </w:r>
+      <w:r>
+        <w:rPr>
+          <w:rStyle w:val="NormalTok"/>
+        </w:rPr>
+        <w:t xml:space="preserve">tpm &lt;-</w:t>
+      </w:r>
+      <w:r>
+        <w:rPr>
+          <w:rStyle w:val="StringTok"/>
+        </w:rPr>
+        <w:t xml:space="preserve"> </w:t>
+      </w:r>
+      <w:r>
+        <w:rPr>
+          <w:rStyle w:val="NormalTok"/>
+        </w:rPr>
+        <w:t xml:space="preserve">rpk </w:t>
+      </w:r>
+      <w:r>
+        <w:rPr>
+          <w:rStyle w:val="OperatorTok"/>
+        </w:rPr>
+        <w:t xml:space="preserve">/</w:t>
+      </w:r>
+      <w:r>
+        <w:rPr>
+          <w:rStyle w:val="StringTok"/>
+        </w:rPr>
+        <w:t xml:space="preserve"> </w:t>
+      </w:r>
+      <w:r>
+        <w:rPr>
+          <w:rStyle w:val="NormalTok"/>
+        </w:rPr>
+        <w:t xml:space="preserve">scale_factor</w:t>
+      </w:r>
+      <w:r>
+        <w:br/>
       </w:r>
       <w:r>
         <w:br/>
@@ -1385,16 +2498,101 @@
         <w:rPr>
           <w:rStyle w:val="CommentTok"/>
         </w:rPr>
-        <w:t xml:space="preserve"># #inspect salmon output (squant.sf files)</w:t>
-      </w:r>
-      <w:r>
-        <w:br/>
+        <w:t xml:space="preserve">#define transcript mapping</w:t>
+      </w:r>
+      <w:r>
+        <w:br/>
+      </w:r>
+      <w:r>
+        <w:br/>
+      </w:r>
+      <w:r>
+        <w:rPr>
+          <w:rStyle w:val="NormalTok"/>
+        </w:rPr>
+        <w:t xml:space="preserve">gtf_file &lt;-</w:t>
+      </w:r>
+      <w:r>
+        <w:rPr>
+          <w:rStyle w:val="StringTok"/>
+        </w:rPr>
+        <w:t xml:space="preserve"> "Mus_musculus.GRCm38.91.chr.gtf.gz"</w:t>
+      </w:r>
+      <w:r>
+        <w:br/>
+      </w:r>
+      <w:r>
+        <w:rPr>
+          <w:rStyle w:val="KeywordTok"/>
+        </w:rPr>
+        <w:t xml:space="preserve">file.exists</w:t>
+      </w:r>
+      <w:r>
+        <w:rPr>
+          <w:rStyle w:val="NormalTok"/>
+        </w:rPr>
+        <w:t xml:space="preserve">(gtf_file)</w:t>
+      </w:r>
+    </w:p>
+    <w:p>
+      <w:pPr>
+        <w:pStyle w:val="SourceCode"/>
+      </w:pPr>
+      <w:r>
+        <w:rPr>
+          <w:rStyle w:val="VerbatimChar"/>
+        </w:rPr>
+        <w:t xml:space="preserve">## [1] TRUE</w:t>
+      </w:r>
+    </w:p>
+    <w:p>
+      <w:pPr>
+        <w:pStyle w:val="SourceCode"/>
+      </w:pPr>
+      <w:r>
+        <w:rPr>
+          <w:rStyle w:val="KeywordTok"/>
+        </w:rPr>
+        <w:t xml:space="preserve">download.file</w:t>
+      </w:r>
+      <w:r>
+        <w:rPr>
+          <w:rStyle w:val="NormalTok"/>
+        </w:rPr>
+        <w:t xml:space="preserve">(</w:t>
+      </w:r>
+      <w:r>
+        <w:rPr>
+          <w:rStyle w:val="StringTok"/>
+        </w:rPr>
+        <w:t xml:space="preserve">"ftp://ftp.ensembl.org/pub/release-91/gtf/mus_musculus/Mus_musculus.GRCm38.91.chr.gtf.gz"</w:t>
+      </w:r>
+      <w:r>
+        <w:rPr>
+          <w:rStyle w:val="NormalTok"/>
+        </w:rPr>
+        <w:t xml:space="preserve">,</w:t>
+      </w:r>
+      <w:r>
+        <w:rPr>
+          <w:rStyle w:val="DataTypeTok"/>
+        </w:rPr>
+        <w:t xml:space="preserve">destfile =</w:t>
+      </w:r>
+      <w:r>
+        <w:rPr>
+          <w:rStyle w:val="NormalTok"/>
+        </w:rPr>
+        <w:t xml:space="preserve"> gtf_file) </w:t>
       </w:r>
       <w:r>
         <w:rPr>
           <w:rStyle w:val="CommentTok"/>
         </w:rPr>
-        <w:t xml:space="preserve"># </w:t>
+        <w:t xml:space="preserve">#gtf based on organism of interest</w:t>
+      </w:r>
+      <w:r>
+        <w:br/>
       </w:r>
       <w:r>
         <w:br/>
@@ -1403,7 +2601,7 @@
         <w:rPr>
           <w:rStyle w:val="CommentTok"/>
         </w:rPr>
-        <w:t xml:space="preserve"># </w:t>
+        <w:t xml:space="preserve"># create a database of transcripts</w:t>
       </w:r>
       <w:r>
         <w:br/>
@@ -1412,25 +2610,822 @@
         <w:rPr>
           <w:rStyle w:val="CommentTok"/>
         </w:rPr>
-        <w:t xml:space="preserve"># library(readr)</w:t>
-      </w:r>
-      <w:r>
-        <w:br/>
-      </w:r>
+        <w:t xml:space="preserve"># Could take a few minutes to run the makeTxDbFromGFF command</w:t>
+      </w:r>
+      <w:r>
+        <w:br/>
+      </w:r>
+      <w:r>
+        <w:rPr>
+          <w:rStyle w:val="KeywordTok"/>
+        </w:rPr>
+        <w:t xml:space="preserve">library</w:t>
+      </w:r>
+      <w:r>
+        <w:rPr>
+          <w:rStyle w:val="NormalTok"/>
+        </w:rPr>
+        <w:t xml:space="preserve">(GenomicFeatures)</w:t>
+      </w:r>
+    </w:p>
+    <w:p>
+      <w:pPr>
+        <w:pStyle w:val="SourceCode"/>
+      </w:pPr>
+      <w:r>
+        <w:rPr>
+          <w:rStyle w:val="VerbatimChar"/>
+        </w:rPr>
+        <w:t xml:space="preserve">## Warning: package 'GenomicFeatures' was built under R version 4.0.4</w:t>
+      </w:r>
+    </w:p>
+    <w:p>
+      <w:pPr>
+        <w:pStyle w:val="SourceCode"/>
+      </w:pPr>
+      <w:r>
+        <w:rPr>
+          <w:rStyle w:val="VerbatimChar"/>
+        </w:rPr>
+        <w:t xml:space="preserve">## Loading required package: BiocGenerics</w:t>
+      </w:r>
+    </w:p>
+    <w:p>
+      <w:pPr>
+        <w:pStyle w:val="SourceCode"/>
+      </w:pPr>
+      <w:r>
+        <w:rPr>
+          <w:rStyle w:val="VerbatimChar"/>
+        </w:rPr>
+        <w:t xml:space="preserve">## Warning: package 'BiocGenerics' was built under R version 4.0.5</w:t>
+      </w:r>
+    </w:p>
+    <w:p>
+      <w:pPr>
+        <w:pStyle w:val="SourceCode"/>
+      </w:pPr>
+      <w:r>
+        <w:rPr>
+          <w:rStyle w:val="VerbatimChar"/>
+        </w:rPr>
+        <w:t xml:space="preserve">## Loading required package: parallel</w:t>
+      </w:r>
+    </w:p>
+    <w:p>
+      <w:pPr>
+        <w:pStyle w:val="SourceCode"/>
+      </w:pPr>
+      <w:r>
+        <w:rPr>
+          <w:rStyle w:val="VerbatimChar"/>
+        </w:rPr>
+        <w:t xml:space="preserve">## </w:t>
+      </w:r>
+      <w:r>
+        <w:br/>
+      </w:r>
+      <w:r>
+        <w:rPr>
+          <w:rStyle w:val="VerbatimChar"/>
+        </w:rPr>
+        <w:t xml:space="preserve">## Attaching package: 'BiocGenerics'</w:t>
+      </w:r>
+    </w:p>
+    <w:p>
+      <w:pPr>
+        <w:pStyle w:val="SourceCode"/>
+      </w:pPr>
+      <w:r>
+        <w:rPr>
+          <w:rStyle w:val="VerbatimChar"/>
+        </w:rPr>
+        <w:t xml:space="preserve">## The following objects are masked from 'package:parallel':</w:t>
+      </w:r>
+      <w:r>
+        <w:br/>
+      </w:r>
+      <w:r>
+        <w:rPr>
+          <w:rStyle w:val="VerbatimChar"/>
+        </w:rPr>
+        <w:t xml:space="preserve">## </w:t>
+      </w:r>
+      <w:r>
+        <w:br/>
+      </w:r>
+      <w:r>
+        <w:rPr>
+          <w:rStyle w:val="VerbatimChar"/>
+        </w:rPr>
+        <w:t xml:space="preserve">##     clusterApply, clusterApplyLB, clusterCall, clusterEvalQ,</w:t>
+      </w:r>
+      <w:r>
+        <w:br/>
+      </w:r>
+      <w:r>
+        <w:rPr>
+          <w:rStyle w:val="VerbatimChar"/>
+        </w:rPr>
+        <w:t xml:space="preserve">##     clusterExport, clusterMap, parApply, parCapply, parLapply,</w:t>
+      </w:r>
+      <w:r>
+        <w:br/>
+      </w:r>
+      <w:r>
+        <w:rPr>
+          <w:rStyle w:val="VerbatimChar"/>
+        </w:rPr>
+        <w:t xml:space="preserve">##     parLapplyLB, parRapply, parSapply, parSapplyLB</w:t>
+      </w:r>
+    </w:p>
+    <w:p>
+      <w:pPr>
+        <w:pStyle w:val="SourceCode"/>
+      </w:pPr>
+      <w:r>
+        <w:rPr>
+          <w:rStyle w:val="VerbatimChar"/>
+        </w:rPr>
+        <w:t xml:space="preserve">## The following objects are masked from 'package:dplyr':</w:t>
+      </w:r>
+      <w:r>
+        <w:br/>
+      </w:r>
+      <w:r>
+        <w:rPr>
+          <w:rStyle w:val="VerbatimChar"/>
+        </w:rPr>
+        <w:t xml:space="preserve">## </w:t>
+      </w:r>
+      <w:r>
+        <w:br/>
+      </w:r>
+      <w:r>
+        <w:rPr>
+          <w:rStyle w:val="VerbatimChar"/>
+        </w:rPr>
+        <w:t xml:space="preserve">##     combine, intersect, setdiff, union</w:t>
+      </w:r>
+    </w:p>
+    <w:p>
+      <w:pPr>
+        <w:pStyle w:val="SourceCode"/>
+      </w:pPr>
+      <w:r>
+        <w:rPr>
+          <w:rStyle w:val="VerbatimChar"/>
+        </w:rPr>
+        <w:t xml:space="preserve">## The following objects are masked from 'package:stats':</w:t>
+      </w:r>
+      <w:r>
+        <w:br/>
+      </w:r>
+      <w:r>
+        <w:rPr>
+          <w:rStyle w:val="VerbatimChar"/>
+        </w:rPr>
+        <w:t xml:space="preserve">## </w:t>
+      </w:r>
+      <w:r>
+        <w:br/>
+      </w:r>
+      <w:r>
+        <w:rPr>
+          <w:rStyle w:val="VerbatimChar"/>
+        </w:rPr>
+        <w:t xml:space="preserve">##     IQR, mad, sd, var, xtabs</w:t>
+      </w:r>
+    </w:p>
+    <w:p>
+      <w:pPr>
+        <w:pStyle w:val="SourceCode"/>
+      </w:pPr>
+      <w:r>
+        <w:rPr>
+          <w:rStyle w:val="VerbatimChar"/>
+        </w:rPr>
+        <w:t xml:space="preserve">## The following objects are masked from 'package:base':</w:t>
+      </w:r>
+      <w:r>
+        <w:br/>
+      </w:r>
+      <w:r>
+        <w:rPr>
+          <w:rStyle w:val="VerbatimChar"/>
+        </w:rPr>
+        <w:t xml:space="preserve">## </w:t>
+      </w:r>
+      <w:r>
+        <w:br/>
+      </w:r>
+      <w:r>
+        <w:rPr>
+          <w:rStyle w:val="VerbatimChar"/>
+        </w:rPr>
+        <w:t xml:space="preserve">##     anyDuplicated, append, as.data.frame, basename, cbind, colnames,</w:t>
+      </w:r>
+      <w:r>
+        <w:br/>
+      </w:r>
+      <w:r>
+        <w:rPr>
+          <w:rStyle w:val="VerbatimChar"/>
+        </w:rPr>
+        <w:t xml:space="preserve">##     dirname, do.call, duplicated, eval, evalq, Filter, Find, get, grep,</w:t>
+      </w:r>
+      <w:r>
+        <w:br/>
+      </w:r>
+      <w:r>
+        <w:rPr>
+          <w:rStyle w:val="VerbatimChar"/>
+        </w:rPr>
+        <w:t xml:space="preserve">##     grepl, intersect, is.unsorted, lapply, Map, mapply, match, mget,</w:t>
+      </w:r>
+      <w:r>
+        <w:br/>
+      </w:r>
+      <w:r>
+        <w:rPr>
+          <w:rStyle w:val="VerbatimChar"/>
+        </w:rPr>
+        <w:t xml:space="preserve">##     order, paste, pmax, pmax.int, pmin, pmin.int, Position, rank,</w:t>
+      </w:r>
+      <w:r>
+        <w:br/>
+      </w:r>
+      <w:r>
+        <w:rPr>
+          <w:rStyle w:val="VerbatimChar"/>
+        </w:rPr>
+        <w:t xml:space="preserve">##     rbind, Reduce, rownames, sapply, setdiff, sort, table, tapply,</w:t>
+      </w:r>
+      <w:r>
+        <w:br/>
+      </w:r>
+      <w:r>
+        <w:rPr>
+          <w:rStyle w:val="VerbatimChar"/>
+        </w:rPr>
+        <w:t xml:space="preserve">##     union, unique, unsplit, which.max, which.min</w:t>
+      </w:r>
+    </w:p>
+    <w:p>
+      <w:pPr>
+        <w:pStyle w:val="SourceCode"/>
+      </w:pPr>
+      <w:r>
+        <w:rPr>
+          <w:rStyle w:val="VerbatimChar"/>
+        </w:rPr>
+        <w:t xml:space="preserve">## Loading required package: S4Vectors</w:t>
+      </w:r>
+    </w:p>
+    <w:p>
+      <w:pPr>
+        <w:pStyle w:val="SourceCode"/>
+      </w:pPr>
+      <w:r>
+        <w:rPr>
+          <w:rStyle w:val="VerbatimChar"/>
+        </w:rPr>
+        <w:t xml:space="preserve">## Loading required package: stats4</w:t>
+      </w:r>
+    </w:p>
+    <w:p>
+      <w:pPr>
+        <w:pStyle w:val="SourceCode"/>
+      </w:pPr>
+      <w:r>
+        <w:rPr>
+          <w:rStyle w:val="VerbatimChar"/>
+        </w:rPr>
+        <w:t xml:space="preserve">## </w:t>
+      </w:r>
+      <w:r>
+        <w:br/>
+      </w:r>
+      <w:r>
+        <w:rPr>
+          <w:rStyle w:val="VerbatimChar"/>
+        </w:rPr>
+        <w:t xml:space="preserve">## Attaching package: 'S4Vectors'</w:t>
+      </w:r>
+    </w:p>
+    <w:p>
+      <w:pPr>
+        <w:pStyle w:val="SourceCode"/>
+      </w:pPr>
+      <w:r>
+        <w:rPr>
+          <w:rStyle w:val="VerbatimChar"/>
+        </w:rPr>
+        <w:t xml:space="preserve">## The following objects are masked from 'package:dplyr':</w:t>
+      </w:r>
+      <w:r>
+        <w:br/>
+      </w:r>
+      <w:r>
+        <w:rPr>
+          <w:rStyle w:val="VerbatimChar"/>
+        </w:rPr>
+        <w:t xml:space="preserve">## </w:t>
+      </w:r>
+      <w:r>
+        <w:br/>
+      </w:r>
+      <w:r>
+        <w:rPr>
+          <w:rStyle w:val="VerbatimChar"/>
+        </w:rPr>
+        <w:t xml:space="preserve">##     first, rename</w:t>
+      </w:r>
+    </w:p>
+    <w:p>
+      <w:pPr>
+        <w:pStyle w:val="SourceCode"/>
+      </w:pPr>
+      <w:r>
+        <w:rPr>
+          <w:rStyle w:val="VerbatimChar"/>
+        </w:rPr>
+        <w:t xml:space="preserve">## The following object is masked from 'package:base':</w:t>
+      </w:r>
+      <w:r>
+        <w:br/>
+      </w:r>
+      <w:r>
+        <w:rPr>
+          <w:rStyle w:val="VerbatimChar"/>
+        </w:rPr>
+        <w:t xml:space="preserve">## </w:t>
+      </w:r>
+      <w:r>
+        <w:br/>
+      </w:r>
+      <w:r>
+        <w:rPr>
+          <w:rStyle w:val="VerbatimChar"/>
+        </w:rPr>
+        <w:t xml:space="preserve">##     expand.grid</w:t>
+      </w:r>
+    </w:p>
+    <w:p>
+      <w:pPr>
+        <w:pStyle w:val="SourceCode"/>
+      </w:pPr>
+      <w:r>
+        <w:rPr>
+          <w:rStyle w:val="VerbatimChar"/>
+        </w:rPr>
+        <w:t xml:space="preserve">## Loading required package: IRanges</w:t>
+      </w:r>
+    </w:p>
+    <w:p>
+      <w:pPr>
+        <w:pStyle w:val="SourceCode"/>
+      </w:pPr>
+      <w:r>
+        <w:rPr>
+          <w:rStyle w:val="VerbatimChar"/>
+        </w:rPr>
+        <w:t xml:space="preserve">## </w:t>
+      </w:r>
+      <w:r>
+        <w:br/>
+      </w:r>
+      <w:r>
+        <w:rPr>
+          <w:rStyle w:val="VerbatimChar"/>
+        </w:rPr>
+        <w:t xml:space="preserve">## Attaching package: 'IRanges'</w:t>
+      </w:r>
+    </w:p>
+    <w:p>
+      <w:pPr>
+        <w:pStyle w:val="SourceCode"/>
+      </w:pPr>
+      <w:r>
+        <w:rPr>
+          <w:rStyle w:val="VerbatimChar"/>
+        </w:rPr>
+        <w:t xml:space="preserve">## The following objects are masked from 'package:dplyr':</w:t>
+      </w:r>
+      <w:r>
+        <w:br/>
+      </w:r>
+      <w:r>
+        <w:rPr>
+          <w:rStyle w:val="VerbatimChar"/>
+        </w:rPr>
+        <w:t xml:space="preserve">## </w:t>
+      </w:r>
+      <w:r>
+        <w:br/>
+      </w:r>
+      <w:r>
+        <w:rPr>
+          <w:rStyle w:val="VerbatimChar"/>
+        </w:rPr>
+        <w:t xml:space="preserve">##     collapse, desc, slice</w:t>
+      </w:r>
+    </w:p>
+    <w:p>
+      <w:pPr>
+        <w:pStyle w:val="SourceCode"/>
+      </w:pPr>
+      <w:r>
+        <w:rPr>
+          <w:rStyle w:val="VerbatimChar"/>
+        </w:rPr>
+        <w:t xml:space="preserve">## The following object is masked from 'package:grDevices':</w:t>
+      </w:r>
+      <w:r>
+        <w:br/>
+      </w:r>
+      <w:r>
+        <w:rPr>
+          <w:rStyle w:val="VerbatimChar"/>
+        </w:rPr>
+        <w:t xml:space="preserve">## </w:t>
+      </w:r>
+      <w:r>
+        <w:br/>
+      </w:r>
+      <w:r>
+        <w:rPr>
+          <w:rStyle w:val="VerbatimChar"/>
+        </w:rPr>
+        <w:t xml:space="preserve">##     windows</w:t>
+      </w:r>
+    </w:p>
+    <w:p>
+      <w:pPr>
+        <w:pStyle w:val="SourceCode"/>
+      </w:pPr>
+      <w:r>
+        <w:rPr>
+          <w:rStyle w:val="VerbatimChar"/>
+        </w:rPr>
+        <w:t xml:space="preserve">## Loading required package: GenomeInfoDb</w:t>
+      </w:r>
+    </w:p>
+    <w:p>
+      <w:pPr>
+        <w:pStyle w:val="SourceCode"/>
+      </w:pPr>
+      <w:r>
+        <w:rPr>
+          <w:rStyle w:val="VerbatimChar"/>
+        </w:rPr>
+        <w:t xml:space="preserve">## Warning: package 'GenomeInfoDb' was built under R version 4.0.5</w:t>
+      </w:r>
+    </w:p>
+    <w:p>
+      <w:pPr>
+        <w:pStyle w:val="SourceCode"/>
+      </w:pPr>
+      <w:r>
+        <w:rPr>
+          <w:rStyle w:val="VerbatimChar"/>
+        </w:rPr>
+        <w:t xml:space="preserve">## Loading required package: GenomicRanges</w:t>
+      </w:r>
+    </w:p>
+    <w:p>
+      <w:pPr>
+        <w:pStyle w:val="SourceCode"/>
+      </w:pPr>
+      <w:r>
+        <w:rPr>
+          <w:rStyle w:val="VerbatimChar"/>
+        </w:rPr>
+        <w:t xml:space="preserve">## Loading required package: AnnotationDbi</w:t>
+      </w:r>
+    </w:p>
+    <w:p>
+      <w:pPr>
+        <w:pStyle w:val="SourceCode"/>
+      </w:pPr>
+      <w:r>
+        <w:rPr>
+          <w:rStyle w:val="VerbatimChar"/>
+        </w:rPr>
+        <w:t xml:space="preserve">## Loading required package: Biobase</w:t>
+      </w:r>
+    </w:p>
+    <w:p>
+      <w:pPr>
+        <w:pStyle w:val="SourceCode"/>
+      </w:pPr>
+      <w:r>
+        <w:rPr>
+          <w:rStyle w:val="VerbatimChar"/>
+        </w:rPr>
+        <w:t xml:space="preserve">## Welcome to Bioconductor</w:t>
+      </w:r>
+      <w:r>
+        <w:br/>
+      </w:r>
+      <w:r>
+        <w:rPr>
+          <w:rStyle w:val="VerbatimChar"/>
+        </w:rPr>
+        <w:t xml:space="preserve">## </w:t>
+      </w:r>
+      <w:r>
+        <w:br/>
+      </w:r>
+      <w:r>
+        <w:rPr>
+          <w:rStyle w:val="VerbatimChar"/>
+        </w:rPr>
+        <w:t xml:space="preserve">##     Vignettes contain introductory material; view with</w:t>
+      </w:r>
+      <w:r>
+        <w:br/>
+      </w:r>
+      <w:r>
+        <w:rPr>
+          <w:rStyle w:val="VerbatimChar"/>
+        </w:rPr>
+        <w:t xml:space="preserve">##     'browseVignettes()'. To cite Bioconductor, see</w:t>
+      </w:r>
+      <w:r>
+        <w:br/>
+      </w:r>
+      <w:r>
+        <w:rPr>
+          <w:rStyle w:val="VerbatimChar"/>
+        </w:rPr>
+        <w:t xml:space="preserve">##     'citation("Biobase")', and for packages 'citation("pkgname")'.</w:t>
+      </w:r>
+    </w:p>
+    <w:p>
+      <w:pPr>
+        <w:pStyle w:val="SourceCode"/>
+      </w:pPr>
+      <w:r>
+        <w:rPr>
+          <w:rStyle w:val="VerbatimChar"/>
+        </w:rPr>
+        <w:t xml:space="preserve">## </w:t>
+      </w:r>
+      <w:r>
+        <w:br/>
+      </w:r>
+      <w:r>
+        <w:rPr>
+          <w:rStyle w:val="VerbatimChar"/>
+        </w:rPr>
+        <w:t xml:space="preserve">## Attaching package: 'AnnotationDbi'</w:t>
+      </w:r>
+    </w:p>
+    <w:p>
+      <w:pPr>
+        <w:pStyle w:val="SourceCode"/>
+      </w:pPr>
+      <w:r>
+        <w:rPr>
+          <w:rStyle w:val="VerbatimChar"/>
+        </w:rPr>
+        <w:t xml:space="preserve">## The following object is masked from 'package:dplyr':</w:t>
+      </w:r>
+      <w:r>
+        <w:br/>
+      </w:r>
+      <w:r>
+        <w:rPr>
+          <w:rStyle w:val="VerbatimChar"/>
+        </w:rPr>
+        <w:t xml:space="preserve">## </w:t>
+      </w:r>
+      <w:r>
+        <w:br/>
+      </w:r>
+      <w:r>
+        <w:rPr>
+          <w:rStyle w:val="VerbatimChar"/>
+        </w:rPr>
+        <w:t xml:space="preserve">##     select</w:t>
+      </w:r>
+    </w:p>
+    <w:p>
+      <w:pPr>
+        <w:pStyle w:val="SourceCode"/>
+      </w:pPr>
+      <w:r>
+        <w:rPr>
+          <w:rStyle w:val="NormalTok"/>
+        </w:rPr>
+        <w:t xml:space="preserve">txdb &lt;-</w:t>
+      </w:r>
+      <w:r>
+        <w:rPr>
+          <w:rStyle w:val="StringTok"/>
+        </w:rPr>
+        <w:t xml:space="preserve"> </w:t>
+      </w:r>
+      <w:r>
+        <w:rPr>
+          <w:rStyle w:val="KeywordTok"/>
+        </w:rPr>
+        <w:t xml:space="preserve">makeTxDbFromGFF</w:t>
+      </w:r>
+      <w:r>
+        <w:rPr>
+          <w:rStyle w:val="NormalTok"/>
+        </w:rPr>
+        <w:t xml:space="preserve">(gtf_file)</w:t>
+      </w:r>
+    </w:p>
+    <w:p>
+      <w:pPr>
+        <w:pStyle w:val="SourceCode"/>
+      </w:pPr>
+      <w:r>
+        <w:rPr>
+          <w:rStyle w:val="VerbatimChar"/>
+        </w:rPr>
+        <w:t xml:space="preserve">## Import genomic features from the file as a GRanges object ...</w:t>
+      </w:r>
+    </w:p>
+    <w:p>
+      <w:pPr>
+        <w:pStyle w:val="SourceCode"/>
+      </w:pPr>
+      <w:r>
+        <w:rPr>
+          <w:rStyle w:val="VerbatimChar"/>
+        </w:rPr>
+        <w:t xml:space="preserve">## OK</w:t>
+      </w:r>
+    </w:p>
+    <w:p>
+      <w:pPr>
+        <w:pStyle w:val="SourceCode"/>
+      </w:pPr>
+      <w:r>
+        <w:rPr>
+          <w:rStyle w:val="VerbatimChar"/>
+        </w:rPr>
+        <w:t xml:space="preserve">## Prepare the 'metadata' data frame ... OK</w:t>
+      </w:r>
+      <w:r>
+        <w:br/>
+      </w:r>
+      <w:r>
+        <w:rPr>
+          <w:rStyle w:val="VerbatimChar"/>
+        </w:rPr>
+        <w:t xml:space="preserve">## Make the TxDb object ...</w:t>
+      </w:r>
+    </w:p>
+    <w:p>
+      <w:pPr>
+        <w:pStyle w:val="SourceCode"/>
+      </w:pPr>
+      <w:r>
+        <w:rPr>
+          <w:rStyle w:val="VerbatimChar"/>
+        </w:rPr>
+        <w:t xml:space="preserve">## Warning in .get_cds_IDX(mcols0$type, mcols0$phase): The "phase" metadata column contains non-NA values for features of type</w:t>
+      </w:r>
+      <w:r>
+        <w:br/>
+      </w:r>
+      <w:r>
+        <w:rPr>
+          <w:rStyle w:val="VerbatimChar"/>
+        </w:rPr>
+        <w:t xml:space="preserve">##   stop_codon. This information was ignored.</w:t>
+      </w:r>
+    </w:p>
+    <w:p>
+      <w:pPr>
+        <w:pStyle w:val="SourceCode"/>
+      </w:pPr>
+      <w:r>
+        <w:rPr>
+          <w:rStyle w:val="VerbatimChar"/>
+        </w:rPr>
+        <w:t xml:space="preserve">## OK</w:t>
+      </w:r>
+    </w:p>
+    <w:p>
+      <w:pPr>
+        <w:pStyle w:val="SourceCode"/>
+      </w:pPr>
       <w:r>
         <w:rPr>
           <w:rStyle w:val="CommentTok"/>
         </w:rPr>
-        <w:t xml:space="preserve"># quants &lt;- read_tsv(quant_files[1])</w:t>
-      </w:r>
-      <w:r>
-        <w:br/>
-      </w:r>
+        <w:t xml:space="preserve">#specify number of keys and columns</w:t>
+      </w:r>
+      <w:r>
+        <w:br/>
+      </w:r>
+      <w:r>
+        <w:br/>
+      </w:r>
+      <w:r>
+        <w:rPr>
+          <w:rStyle w:val="KeywordTok"/>
+        </w:rPr>
+        <w:t xml:space="preserve">keytypes</w:t>
+      </w:r>
+      <w:r>
+        <w:rPr>
+          <w:rStyle w:val="NormalTok"/>
+        </w:rPr>
+        <w:t xml:space="preserve">(txdb)</w:t>
+      </w:r>
+    </w:p>
+    <w:p>
+      <w:pPr>
+        <w:pStyle w:val="SourceCode"/>
+      </w:pPr>
+      <w:r>
+        <w:rPr>
+          <w:rStyle w:val="VerbatimChar"/>
+        </w:rPr>
+        <w:t xml:space="preserve">## [1] "CDSID"    "CDSNAME"  "EXONID"   "EXONNAME" "GENEID"   "TXID"     "TXNAME"</w:t>
+      </w:r>
+    </w:p>
+    <w:p>
+      <w:pPr>
+        <w:pStyle w:val="SourceCode"/>
+      </w:pPr>
+      <w:r>
+        <w:rPr>
+          <w:rStyle w:val="KeywordTok"/>
+        </w:rPr>
+        <w:t xml:space="preserve">columns</w:t>
+      </w:r>
+      <w:r>
+        <w:rPr>
+          <w:rStyle w:val="NormalTok"/>
+        </w:rPr>
+        <w:t xml:space="preserve">(txdb)</w:t>
+      </w:r>
+    </w:p>
+    <w:p>
+      <w:pPr>
+        <w:pStyle w:val="SourceCode"/>
+      </w:pPr>
+      <w:r>
+        <w:rPr>
+          <w:rStyle w:val="VerbatimChar"/>
+        </w:rPr>
+        <w:t xml:space="preserve">##  [1] "CDSCHROM"   "CDSEND"     "CDSID"      "CDSNAME"    "CDSPHASE"  </w:t>
+      </w:r>
+      <w:r>
+        <w:br/>
+      </w:r>
+      <w:r>
+        <w:rPr>
+          <w:rStyle w:val="VerbatimChar"/>
+        </w:rPr>
+        <w:t xml:space="preserve">##  [6] "CDSSTART"   "CDSSTRAND"  "EXONCHROM"  "EXONEND"    "EXONID"    </w:t>
+      </w:r>
+      <w:r>
+        <w:br/>
+      </w:r>
+      <w:r>
+        <w:rPr>
+          <w:rStyle w:val="VerbatimChar"/>
+        </w:rPr>
+        <w:t xml:space="preserve">## [11] "EXONNAME"   "EXONRANK"   "EXONSTART"  "EXONSTRAND" "GENEID"    </w:t>
+      </w:r>
+      <w:r>
+        <w:br/>
+      </w:r>
+      <w:r>
+        <w:rPr>
+          <w:rStyle w:val="VerbatimChar"/>
+        </w:rPr>
+        <w:t xml:space="preserve">## [16] "TXCHROM"    "TXEND"      "TXID"       "TXNAME"     "TXSTART"   </w:t>
+      </w:r>
+      <w:r>
+        <w:br/>
+      </w:r>
+      <w:r>
+        <w:rPr>
+          <w:rStyle w:val="VerbatimChar"/>
+        </w:rPr>
+        <w:t xml:space="preserve">## [21] "TXSTRAND"   "TXTYPE"</w:t>
+      </w:r>
+    </w:p>
+    <w:p>
+      <w:pPr>
+        <w:pStyle w:val="SourceCode"/>
+      </w:pPr>
       <w:r>
         <w:rPr>
           <w:rStyle w:val="CommentTok"/>
         </w:rPr>
-        <w:t xml:space="preserve"># </w:t>
+        <w:t xml:space="preserve">#get names for all transcripts - using keys function</w:t>
       </w:r>
       <w:r>
         <w:br/>
@@ -1439,25 +3434,276 @@
         <w:rPr>
           <w:rStyle w:val="CommentTok"/>
         </w:rPr>
-        <w:t xml:space="preserve"># </w:t>
-      </w:r>
-      <w:r>
-        <w:br/>
-      </w:r>
+        <w:t xml:space="preserve">#compose query - using select function - this will return data frame</w:t>
+      </w:r>
+      <w:r>
+        <w:br/>
+      </w:r>
+      <w:r>
+        <w:br/>
+      </w:r>
+      <w:r>
+        <w:rPr>
+          <w:rStyle w:val="NormalTok"/>
+        </w:rPr>
+        <w:t xml:space="preserve">k &lt;-</w:t>
+      </w:r>
+      <w:r>
+        <w:rPr>
+          <w:rStyle w:val="StringTok"/>
+        </w:rPr>
+        <w:t xml:space="preserve"> </w:t>
+      </w:r>
+      <w:r>
+        <w:rPr>
+          <w:rStyle w:val="KeywordTok"/>
+        </w:rPr>
+        <w:t xml:space="preserve">keys</w:t>
+      </w:r>
+      <w:r>
+        <w:rPr>
+          <w:rStyle w:val="NormalTok"/>
+        </w:rPr>
+        <w:t xml:space="preserve">(txdb, </w:t>
+      </w:r>
+      <w:r>
+        <w:rPr>
+          <w:rStyle w:val="DataTypeTok"/>
+        </w:rPr>
+        <w:t xml:space="preserve">keytype=</w:t>
+      </w:r>
+      <w:r>
+        <w:rPr>
+          <w:rStyle w:val="StringTok"/>
+        </w:rPr>
+        <w:t xml:space="preserve">"TXNAME"</w:t>
+      </w:r>
+      <w:r>
+        <w:rPr>
+          <w:rStyle w:val="NormalTok"/>
+        </w:rPr>
+        <w:t xml:space="preserve">)</w:t>
+      </w:r>
+      <w:r>
+        <w:br/>
+      </w:r>
+      <w:r>
+        <w:rPr>
+          <w:rStyle w:val="NormalTok"/>
+        </w:rPr>
+        <w:t xml:space="preserve">tx_map &lt;-</w:t>
+      </w:r>
+      <w:r>
+        <w:rPr>
+          <w:rStyle w:val="StringTok"/>
+        </w:rPr>
+        <w:t xml:space="preserve"> </w:t>
+      </w:r>
+      <w:r>
+        <w:rPr>
+          <w:rStyle w:val="KeywordTok"/>
+        </w:rPr>
+        <w:t xml:space="preserve">select</w:t>
+      </w:r>
+      <w:r>
+        <w:rPr>
+          <w:rStyle w:val="NormalTok"/>
+        </w:rPr>
+        <w:t xml:space="preserve">(txdb, </w:t>
+      </w:r>
+      <w:r>
+        <w:rPr>
+          <w:rStyle w:val="DataTypeTok"/>
+        </w:rPr>
+        <w:t xml:space="preserve">keys =</w:t>
+      </w:r>
+      <w:r>
+        <w:rPr>
+          <w:rStyle w:val="NormalTok"/>
+        </w:rPr>
+        <w:t xml:space="preserve"> k, </w:t>
+      </w:r>
+      <w:r>
+        <w:rPr>
+          <w:rStyle w:val="DataTypeTok"/>
+        </w:rPr>
+        <w:t xml:space="preserve">columns=</w:t>
+      </w:r>
+      <w:r>
+        <w:rPr>
+          <w:rStyle w:val="StringTok"/>
+        </w:rPr>
+        <w:t xml:space="preserve">"GENEID"</w:t>
+      </w:r>
+      <w:r>
+        <w:rPr>
+          <w:rStyle w:val="NormalTok"/>
+        </w:rPr>
+        <w:t xml:space="preserve">, </w:t>
+      </w:r>
+      <w:r>
+        <w:rPr>
+          <w:rStyle w:val="DataTypeTok"/>
+        </w:rPr>
+        <w:t xml:space="preserve">keytype =</w:t>
+      </w:r>
+      <w:r>
+        <w:rPr>
+          <w:rStyle w:val="NormalTok"/>
+        </w:rPr>
+        <w:t xml:space="preserve"> </w:t>
+      </w:r>
+      <w:r>
+        <w:rPr>
+          <w:rStyle w:val="StringTok"/>
+        </w:rPr>
+        <w:t xml:space="preserve">"TXNAME"</w:t>
+      </w:r>
+      <w:r>
+        <w:rPr>
+          <w:rStyle w:val="NormalTok"/>
+        </w:rPr>
+        <w:t xml:space="preserve">)</w:t>
+      </w:r>
+    </w:p>
+    <w:p>
+      <w:pPr>
+        <w:pStyle w:val="SourceCode"/>
+      </w:pPr>
+      <w:r>
+        <w:rPr>
+          <w:rStyle w:val="VerbatimChar"/>
+        </w:rPr>
+        <w:t xml:space="preserve">## 'select()' returned 1:1 mapping between keys and columns</w:t>
+      </w:r>
+    </w:p>
+    <w:p>
+      <w:pPr>
+        <w:pStyle w:val="SourceCode"/>
+      </w:pPr>
       <w:r>
         <w:rPr>
           <w:rStyle w:val="CommentTok"/>
         </w:rPr>
-        <w:t xml:space="preserve"># head(quants)</w:t>
-      </w:r>
-      <w:r>
-        <w:br/>
-      </w:r>
-      <w:r>
-        <w:rPr>
-          <w:rStyle w:val="NormalTok"/>
-        </w:rPr>
-        <w:t xml:space="preserve">dirs &lt;-</w:t>
+        <w:t xml:space="preserve">#visualise first rows of the transcript map</w:t>
+      </w:r>
+      <w:r>
+        <w:br/>
+      </w:r>
+      <w:r>
+        <w:rPr>
+          <w:rStyle w:val="KeywordTok"/>
+        </w:rPr>
+        <w:t xml:space="preserve">head</w:t>
+      </w:r>
+      <w:r>
+        <w:rPr>
+          <w:rStyle w:val="NormalTok"/>
+        </w:rPr>
+        <w:t xml:space="preserve">(tx_map)</w:t>
+      </w:r>
+    </w:p>
+    <w:p>
+      <w:pPr>
+        <w:pStyle w:val="SourceCode"/>
+      </w:pPr>
+      <w:r>
+        <w:rPr>
+          <w:rStyle w:val="VerbatimChar"/>
+        </w:rPr>
+        <w:t xml:space="preserve">##               TXNAME             GENEID</w:t>
+      </w:r>
+      <w:r>
+        <w:br/>
+      </w:r>
+      <w:r>
+        <w:rPr>
+          <w:rStyle w:val="VerbatimChar"/>
+        </w:rPr>
+        <w:t xml:space="preserve">## 1 ENSMUST00000193812 ENSMUSG00000102693</w:t>
+      </w:r>
+      <w:r>
+        <w:br/>
+      </w:r>
+      <w:r>
+        <w:rPr>
+          <w:rStyle w:val="VerbatimChar"/>
+        </w:rPr>
+        <w:t xml:space="preserve">## 2 ENSMUST00000082908 ENSMUSG00000064842</w:t>
+      </w:r>
+      <w:r>
+        <w:br/>
+      </w:r>
+      <w:r>
+        <w:rPr>
+          <w:rStyle w:val="VerbatimChar"/>
+        </w:rPr>
+        <w:t xml:space="preserve">## 3 ENSMUST00000192857 ENSMUSG00000102851</w:t>
+      </w:r>
+      <w:r>
+        <w:br/>
+      </w:r>
+      <w:r>
+        <w:rPr>
+          <w:rStyle w:val="VerbatimChar"/>
+        </w:rPr>
+        <w:t xml:space="preserve">## 4 ENSMUST00000161581 ENSMUSG00000089699</w:t>
+      </w:r>
+      <w:r>
+        <w:br/>
+      </w:r>
+      <w:r>
+        <w:rPr>
+          <w:rStyle w:val="VerbatimChar"/>
+        </w:rPr>
+        <w:t xml:space="preserve">## 5 ENSMUST00000192183 ENSMUSG00000103147</w:t>
+      </w:r>
+      <w:r>
+        <w:br/>
+      </w:r>
+      <w:r>
+        <w:rPr>
+          <w:rStyle w:val="VerbatimChar"/>
+        </w:rPr>
+        <w:t xml:space="preserve">## 6 ENSMUST00000193244 ENSMUSG00000102348</w:t>
+      </w:r>
+    </w:p>
+    <w:p>
+      <w:pPr>
+        <w:pStyle w:val="SourceCode"/>
+      </w:pPr>
+      <w:r>
+        <w:rPr>
+          <w:rStyle w:val="CommentTok"/>
+        </w:rPr>
+        <w:t xml:space="preserve">#use tximport package</w:t>
+      </w:r>
+      <w:r>
+        <w:br/>
+      </w:r>
+      <w:r>
+        <w:br/>
+      </w:r>
+      <w:r>
+        <w:rPr>
+          <w:rStyle w:val="KeywordTok"/>
+        </w:rPr>
+        <w:t xml:space="preserve">library</w:t>
+      </w:r>
+      <w:r>
+        <w:rPr>
+          <w:rStyle w:val="NormalTok"/>
+        </w:rPr>
+        <w:t xml:space="preserve">(tximport)</w:t>
+      </w:r>
+      <w:r>
+        <w:br/>
+      </w:r>
+      <w:r>
+        <w:rPr>
+          <w:rStyle w:val="NormalTok"/>
+        </w:rPr>
+        <w:t xml:space="preserve">tx2gene &lt;-</w:t>
       </w:r>
       <w:r>
         <w:rPr>
@@ -1467,21 +3713,78 @@
       </w:r>
       <w:r>
         <w:rPr>
+          <w:rStyle w:val="NormalTok"/>
+        </w:rPr>
+        <w:t xml:space="preserve">tx_map</w:t>
+      </w:r>
+      <w:r>
+        <w:br/>
+      </w:r>
+      <w:r>
+        <w:rPr>
           <w:rStyle w:val="KeywordTok"/>
         </w:rPr>
-        <w:t xml:space="preserve">list.files</w:t>
-      </w:r>
-      <w:r>
-        <w:rPr>
-          <w:rStyle w:val="NormalTok"/>
-        </w:rPr>
-        <w:t xml:space="preserve">(</w:t>
+        <w:t xml:space="preserve">write.csv</w:t>
+      </w:r>
+      <w:r>
+        <w:rPr>
+          <w:rStyle w:val="NormalTok"/>
+        </w:rPr>
+        <w:t xml:space="preserve">(tx2gene,</w:t>
+      </w:r>
+      <w:r>
+        <w:rPr>
+          <w:rStyle w:val="DataTypeTok"/>
+        </w:rPr>
+        <w:t xml:space="preserve">file=</w:t>
       </w:r>
       <w:r>
         <w:rPr>
           <w:rStyle w:val="StringTok"/>
         </w:rPr>
-        <w:t xml:space="preserve">"salmon_quant/"</w:t>
+        <w:t xml:space="preserve">"tx2gene.csv"</w:t>
+      </w:r>
+      <w:r>
+        <w:rPr>
+          <w:rStyle w:val="NormalTok"/>
+        </w:rPr>
+        <w:t xml:space="preserve">,</w:t>
+      </w:r>
+      <w:r>
+        <w:rPr>
+          <w:rStyle w:val="DataTypeTok"/>
+        </w:rPr>
+        <w:t xml:space="preserve">row.names =</w:t>
+      </w:r>
+      <w:r>
+        <w:rPr>
+          <w:rStyle w:val="NormalTok"/>
+        </w:rPr>
+        <w:t xml:space="preserve"> </w:t>
+      </w:r>
+      <w:r>
+        <w:rPr>
+          <w:rStyle w:val="OtherTok"/>
+        </w:rPr>
+        <w:t xml:space="preserve">FALSE</w:t>
+      </w:r>
+      <w:r>
+        <w:rPr>
+          <w:rStyle w:val="NormalTok"/>
+        </w:rPr>
+        <w:t xml:space="preserve">,</w:t>
+      </w:r>
+      <w:r>
+        <w:rPr>
+          <w:rStyle w:val="DataTypeTok"/>
+        </w:rPr>
+        <w:t xml:space="preserve">quote=</w:t>
+      </w:r>
+      <w:r>
+        <w:rPr>
+          <w:rStyle w:val="OtherTok"/>
+        </w:rPr>
+        <w:t xml:space="preserve">FALSE</w:t>
       </w:r>
       <w:r>
         <w:rPr>
@@ -1496,7 +3799,7 @@
         <w:rPr>
           <w:rStyle w:val="NormalTok"/>
         </w:rPr>
-        <w:t xml:space="preserve">quant_files &lt;-</w:t>
+        <w:t xml:space="preserve">txi &lt;-</w:t>
       </w:r>
       <w:r>
         <w:rPr>
@@ -1508,19 +3811,25 @@
         <w:rPr>
           <w:rStyle w:val="KeywordTok"/>
         </w:rPr>
-        <w:t xml:space="preserve">list.files</w:t>
-      </w:r>
-      <w:r>
-        <w:rPr>
-          <w:rStyle w:val="NormalTok"/>
-        </w:rPr>
-        <w:t xml:space="preserve">(</w:t>
+        <w:t xml:space="preserve">tximport</w:t>
+      </w:r>
+      <w:r>
+        <w:rPr>
+          <w:rStyle w:val="NormalTok"/>
+        </w:rPr>
+        <w:t xml:space="preserve">(quant_files,</w:t>
+      </w:r>
+      <w:r>
+        <w:rPr>
+          <w:rStyle w:val="DataTypeTok"/>
+        </w:rPr>
+        <w:t xml:space="preserve">type=</w:t>
       </w:r>
       <w:r>
         <w:rPr>
           <w:rStyle w:val="StringTok"/>
         </w:rPr>
-        <w:t xml:space="preserve">"salmon_quant/"</w:t>
+        <w:t xml:space="preserve">"salmon"</w:t>
       </w:r>
       <w:r>
         <w:rPr>
@@ -1532,13 +3841,136 @@
         <w:rPr>
           <w:rStyle w:val="DataTypeTok"/>
         </w:rPr>
-        <w:t xml:space="preserve">pattern=</w:t>
+        <w:t xml:space="preserve">tx2gene =</w:t>
+      </w:r>
+      <w:r>
+        <w:rPr>
+          <w:rStyle w:val="NormalTok"/>
+        </w:rPr>
+        <w:t xml:space="preserve"> tx2gene)</w:t>
+      </w:r>
+      <w:r>
+        <w:br/>
+      </w:r>
+      <w:r>
+        <w:br/>
+      </w:r>
+      <w:r>
+        <w:rPr>
+          <w:rStyle w:val="KeywordTok"/>
+        </w:rPr>
+        <w:t xml:space="preserve">table</w:t>
+      </w:r>
+      <w:r>
+        <w:rPr>
+          <w:rStyle w:val="NormalTok"/>
+        </w:rPr>
+        <w:t xml:space="preserve">(tx_map</w:t>
+      </w:r>
+      <w:r>
+        <w:rPr>
+          <w:rStyle w:val="OperatorTok"/>
+        </w:rPr>
+        <w:t xml:space="preserve">$</w:t>
+      </w:r>
+      <w:r>
+        <w:rPr>
+          <w:rStyle w:val="NormalTok"/>
+        </w:rPr>
+        <w:t xml:space="preserve">TXNAME </w:t>
+      </w:r>
+      <w:r>
+        <w:rPr>
+          <w:rStyle w:val="OperatorTok"/>
+        </w:rPr>
+        <w:t xml:space="preserve">%in%</w:t>
       </w:r>
       <w:r>
         <w:rPr>
           <w:rStyle w:val="StringTok"/>
         </w:rPr>
-        <w:t xml:space="preserve">"quant.sf"</w:t>
+        <w:t xml:space="preserve"> </w:t>
+      </w:r>
+      <w:r>
+        <w:rPr>
+          <w:rStyle w:val="NormalTok"/>
+        </w:rPr>
+        <w:t xml:space="preserve">quants</w:t>
+      </w:r>
+      <w:r>
+        <w:rPr>
+          <w:rStyle w:val="OperatorTok"/>
+        </w:rPr>
+        <w:t xml:space="preserve">$</w:t>
+      </w:r>
+      <w:r>
+        <w:rPr>
+          <w:rStyle w:val="NormalTok"/>
+        </w:rPr>
+        <w:t xml:space="preserve">Name)</w:t>
+      </w:r>
+      <w:r>
+        <w:br/>
+      </w:r>
+      <w:r>
+        <w:br/>
+      </w:r>
+      <w:r>
+        <w:rPr>
+          <w:rStyle w:val="NormalTok"/>
+        </w:rPr>
+        <w:t xml:space="preserve">tx2gene &lt;-</w:t>
+      </w:r>
+      <w:r>
+        <w:rPr>
+          <w:rStyle w:val="StringTok"/>
+        </w:rPr>
+        <w:t xml:space="preserve"> </w:t>
+      </w:r>
+      <w:r>
+        <w:rPr>
+          <w:rStyle w:val="NormalTok"/>
+        </w:rPr>
+        <w:t xml:space="preserve">tx_map</w:t>
+      </w:r>
+      <w:r>
+        <w:br/>
+      </w:r>
+      <w:r>
+        <w:rPr>
+          <w:rStyle w:val="NormalTok"/>
+        </w:rPr>
+        <w:t xml:space="preserve">txi &lt;-</w:t>
+      </w:r>
+      <w:r>
+        <w:rPr>
+          <w:rStyle w:val="StringTok"/>
+        </w:rPr>
+        <w:t xml:space="preserve"> </w:t>
+      </w:r>
+      <w:r>
+        <w:rPr>
+          <w:rStyle w:val="KeywordTok"/>
+        </w:rPr>
+        <w:t xml:space="preserve">tximport</w:t>
+      </w:r>
+      <w:r>
+        <w:rPr>
+          <w:rStyle w:val="NormalTok"/>
+        </w:rPr>
+        <w:t xml:space="preserve">(quant_files,</w:t>
+      </w:r>
+      <w:r>
+        <w:rPr>
+          <w:rStyle w:val="DataTypeTok"/>
+        </w:rPr>
+        <w:t xml:space="preserve">type=</w:t>
+      </w:r>
+      <w:r>
+        <w:rPr>
+          <w:rStyle w:val="StringTok"/>
+        </w:rPr>
+        <w:t xml:space="preserve">"salmon"</w:t>
       </w:r>
       <w:r>
         <w:rPr>
@@ -1550,7 +3982,19 @@
         <w:rPr>
           <w:rStyle w:val="DataTypeTok"/>
         </w:rPr>
-        <w:t xml:space="preserve">recursive =</w:t>
+        <w:t xml:space="preserve">tx2gene =</w:t>
+      </w:r>
+      <w:r>
+        <w:rPr>
+          <w:rStyle w:val="NormalTok"/>
+        </w:rPr>
+        <w:t xml:space="preserve"> tx2gene,</w:t>
+      </w:r>
+      <w:r>
+        <w:rPr>
+          <w:rStyle w:val="DataTypeTok"/>
+        </w:rPr>
+        <w:t xml:space="preserve">ignoreTxVersion =</w:t>
       </w:r>
       <w:r>
         <w:rPr>
@@ -1568,1098 +4012,25 @@
         <w:rPr>
           <w:rStyle w:val="NormalTok"/>
         </w:rPr>
-        <w:t xml:space="preserve">,</w:t>
-      </w:r>
-      <w:r>
-        <w:rPr>
-          <w:rStyle w:val="DataTypeTok"/>
-        </w:rPr>
-        <w:t xml:space="preserve">full.names =</w:t>
-      </w:r>
-      <w:r>
-        <w:rPr>
-          <w:rStyle w:val="NormalTok"/>
-        </w:rPr>
-        <w:t xml:space="preserve"> </w:t>
-      </w:r>
-      <w:r>
-        <w:rPr>
-          <w:rStyle w:val="OtherTok"/>
-        </w:rPr>
-        <w:t xml:space="preserve">TRUE</w:t>
-      </w:r>
-      <w:r>
-        <w:rPr>
-          <w:rStyle w:val="NormalTok"/>
-        </w:rPr>
         <w:t xml:space="preserve">)</w:t>
       </w:r>
       <w:r>
         <w:br/>
       </w:r>
       <w:r>
-        <w:rPr>
-          <w:rStyle w:val="CommentTok"/>
-        </w:rPr>
-        <w:t xml:space="preserve">#names(quant_files) &lt;- dirs</w:t>
-      </w:r>
-      <w:r>
-        <w:br/>
-      </w:r>
-      <w:r>
-        <w:rPr>
-          <w:rStyle w:val="NormalTok"/>
-        </w:rPr>
-        <w:t xml:space="preserve">quant_files</w:t>
-      </w:r>
-    </w:p>
-    <w:p>
-      <w:pPr>
-        <w:pStyle w:val="SourceCode"/>
-      </w:pPr>
-      <w:r>
-        <w:rPr>
-          <w:rStyle w:val="VerbatimChar"/>
-        </w:rPr>
-        <w:t xml:space="preserve">##  [1] "salmon_quant//SRR7457551/quant.sf" "salmon_quant//SRR7457552/quant.sf"</w:t>
-      </w:r>
-      <w:r>
-        <w:br/>
-      </w:r>
-      <w:r>
-        <w:rPr>
-          <w:rStyle w:val="VerbatimChar"/>
-        </w:rPr>
-        <w:t xml:space="preserve">##  [3] "salmon_quant//SRR7457553/quant.sf" "salmon_quant//SRR7457554/quant.sf"</w:t>
-      </w:r>
-      <w:r>
-        <w:br/>
-      </w:r>
-      <w:r>
-        <w:rPr>
-          <w:rStyle w:val="VerbatimChar"/>
-        </w:rPr>
-        <w:t xml:space="preserve">##  [5] "salmon_quant//SRR7457555/quant.sf" "salmon_quant//SRR7457556/quant.sf"</w:t>
-      </w:r>
-      <w:r>
-        <w:br/>
-      </w:r>
-      <w:r>
-        <w:rPr>
-          <w:rStyle w:val="VerbatimChar"/>
-        </w:rPr>
-        <w:t xml:space="preserve">##  [7] "salmon_quant//SRR7457557/quant.sf" "salmon_quant//SRR7457558/quant.sf"</w:t>
-      </w:r>
-      <w:r>
-        <w:br/>
-      </w:r>
-      <w:r>
-        <w:rPr>
-          <w:rStyle w:val="VerbatimChar"/>
-        </w:rPr>
-        <w:t xml:space="preserve">##  [9] "salmon_quant//SRR7457559/quant.sf" "salmon_quant//SRR7457560/quant.sf"</w:t>
-      </w:r>
-      <w:r>
-        <w:br/>
-      </w:r>
-      <w:r>
-        <w:rPr>
-          <w:rStyle w:val="VerbatimChar"/>
-        </w:rPr>
-        <w:t xml:space="preserve">## [11] "salmon_quant//SRR7457561/quant.sf" "salmon_quant//SRR7457562/quant.sf"</w:t>
-      </w:r>
-    </w:p>
-    <w:p>
-      <w:pPr>
-        <w:pStyle w:val="SourceCode"/>
-      </w:pPr>
-      <w:r>
-        <w:rPr>
-          <w:rStyle w:val="CommentTok"/>
-        </w:rPr>
-        <w:t xml:space="preserve"># tx2gene links transcript IDs to gene IDs for summarization</w:t>
-      </w:r>
-      <w:r>
-        <w:br/>
-      </w:r>
-      <w:r>
-        <w:rPr>
-          <w:rStyle w:val="NormalTok"/>
-        </w:rPr>
-        <w:t xml:space="preserve">tx2geneVariable &lt;-</w:t>
-      </w:r>
-      <w:r>
-        <w:rPr>
-          <w:rStyle w:val="StringTok"/>
-        </w:rPr>
-        <w:t xml:space="preserve"> </w:t>
+        <w:br/>
       </w:r>
       <w:r>
         <w:rPr>
           <w:rStyle w:val="KeywordTok"/>
         </w:rPr>
-        <w:t xml:space="preserve">read.csv</w:t>
-      </w:r>
-      <w:r>
-        <w:rPr>
-          <w:rStyle w:val="NormalTok"/>
-        </w:rPr>
-        <w:t xml:space="preserve">(</w:t>
-      </w:r>
-      <w:r>
-        <w:rPr>
-          <w:rStyle w:val="StringTok"/>
-        </w:rPr>
-        <w:t xml:space="preserve">"tx2gene.csv"</w:t>
-      </w:r>
-      <w:r>
-        <w:rPr>
-          <w:rStyle w:val="NormalTok"/>
-        </w:rPr>
-        <w:t xml:space="preserve">)</w:t>
-      </w:r>
-      <w:r>
-        <w:br/>
-      </w:r>
-      <w:r>
-        <w:br/>
-      </w:r>
-      <w:r>
-        <w:rPr>
-          <w:rStyle w:val="NormalTok"/>
-        </w:rPr>
-        <w:t xml:space="preserve">txi &lt;-</w:t>
-      </w:r>
-      <w:r>
-        <w:rPr>
-          <w:rStyle w:val="StringTok"/>
-        </w:rPr>
-        <w:t xml:space="preserve"> </w:t>
-      </w:r>
-      <w:r>
-        <w:rPr>
-          <w:rStyle w:val="KeywordTok"/>
-        </w:rPr>
-        <w:t xml:space="preserve">tximport</w:t>
-      </w:r>
-      <w:r>
-        <w:rPr>
-          <w:rStyle w:val="NormalTok"/>
-        </w:rPr>
-        <w:t xml:space="preserve">(</w:t>
-      </w:r>
-      <w:r>
-        <w:rPr>
-          <w:rStyle w:val="DataTypeTok"/>
-        </w:rPr>
-        <w:t xml:space="preserve">files=</w:t>
-      </w:r>
-      <w:r>
-        <w:rPr>
-          <w:rStyle w:val="NormalTok"/>
-        </w:rPr>
-        <w:t xml:space="preserve">quant_files, </w:t>
-      </w:r>
-      <w:r>
-        <w:rPr>
-          <w:rStyle w:val="DataTypeTok"/>
-        </w:rPr>
-        <w:t xml:space="preserve">type=</w:t>
-      </w:r>
-      <w:r>
-        <w:rPr>
-          <w:rStyle w:val="StringTok"/>
-        </w:rPr>
-        <w:t xml:space="preserve">"salmon"</w:t>
-      </w:r>
-      <w:r>
-        <w:rPr>
-          <w:rStyle w:val="NormalTok"/>
-        </w:rPr>
-        <w:t xml:space="preserve">, </w:t>
-      </w:r>
-      <w:r>
-        <w:rPr>
-          <w:rStyle w:val="DataTypeTok"/>
-        </w:rPr>
-        <w:t xml:space="preserve">tx2gene=</w:t>
-      </w:r>
-      <w:r>
-        <w:rPr>
-          <w:rStyle w:val="NormalTok"/>
-        </w:rPr>
-        <w:t xml:space="preserve">tx2geneVariable)</w:t>
-      </w:r>
-    </w:p>
-    <w:p>
-      <w:pPr>
-        <w:pStyle w:val="SourceCode"/>
-      </w:pPr>
-      <w:r>
-        <w:rPr>
-          <w:rStyle w:val="VerbatimChar"/>
-        </w:rPr>
-        <w:t xml:space="preserve">## reading in files with read_tsv</w:t>
-      </w:r>
-    </w:p>
-    <w:p>
-      <w:pPr>
-        <w:pStyle w:val="SourceCode"/>
-      </w:pPr>
-      <w:r>
-        <w:rPr>
-          <w:rStyle w:val="VerbatimChar"/>
-        </w:rPr>
-        <w:t xml:space="preserve">## 1 2 3 4 5 6 7 8 9 10 11 12 </w:t>
-      </w:r>
-      <w:r>
-        <w:br/>
-      </w:r>
-      <w:r>
-        <w:rPr>
-          <w:rStyle w:val="VerbatimChar"/>
-        </w:rPr>
-        <w:t xml:space="preserve">## summarizing abundance</w:t>
-      </w:r>
-      <w:r>
-        <w:br/>
-      </w:r>
-      <w:r>
-        <w:rPr>
-          <w:rStyle w:val="VerbatimChar"/>
-        </w:rPr>
-        <w:t xml:space="preserve">## summarizing counts</w:t>
-      </w:r>
-      <w:r>
-        <w:br/>
-      </w:r>
-      <w:r>
-        <w:rPr>
-          <w:rStyle w:val="VerbatimChar"/>
-        </w:rPr>
-        <w:t xml:space="preserve">## summarizing length</w:t>
-      </w:r>
-    </w:p>
-    <w:p>
-      <w:pPr>
-        <w:pStyle w:val="SourceCode"/>
-      </w:pPr>
-      <w:r>
-        <w:rPr>
-          <w:rStyle w:val="KeywordTok"/>
-        </w:rPr>
-        <w:t xml:space="preserve">View</w:t>
-      </w:r>
-      <w:r>
-        <w:rPr>
-          <w:rStyle w:val="NormalTok"/>
-        </w:rPr>
-        <w:t xml:space="preserve">(txi)  </w:t>
-      </w:r>
-      <w:r>
-        <w:rPr>
-          <w:rStyle w:val="CommentTok"/>
-        </w:rPr>
-        <w:t xml:space="preserve">#view txi in a new tab</w:t>
-      </w:r>
-      <w:r>
-        <w:br/>
-      </w:r>
-      <w:r>
-        <w:br/>
-      </w:r>
-      <w:r>
-        <w:rPr>
-          <w:rStyle w:val="CommentTok"/>
-        </w:rPr>
-        <w:t xml:space="preserve">#inspect salmon output (quant.sf files)</w:t>
-      </w:r>
-      <w:r>
-        <w:br/>
-      </w:r>
-      <w:r>
-        <w:rPr>
-          <w:rStyle w:val="NormalTok"/>
-        </w:rPr>
-        <w:t xml:space="preserve">quants &lt;-</w:t>
-      </w:r>
-      <w:r>
-        <w:rPr>
-          <w:rStyle w:val="StringTok"/>
-        </w:rPr>
-        <w:t xml:space="preserve"> </w:t>
-      </w:r>
-      <w:r>
-        <w:rPr>
-          <w:rStyle w:val="KeywordTok"/>
-        </w:rPr>
-        <w:t xml:space="preserve">read_tsv</w:t>
-      </w:r>
-      <w:r>
-        <w:rPr>
-          <w:rStyle w:val="NormalTok"/>
-        </w:rPr>
-        <w:t xml:space="preserve">(quant_files[</w:t>
-      </w:r>
-      <w:r>
-        <w:rPr>
-          <w:rStyle w:val="DecValTok"/>
-        </w:rPr>
-        <w:t xml:space="preserve">1</w:t>
-      </w:r>
-      <w:r>
-        <w:rPr>
-          <w:rStyle w:val="NormalTok"/>
-        </w:rPr>
-        <w:t xml:space="preserve">])</w:t>
-      </w:r>
-    </w:p>
-    <w:p>
-      <w:pPr>
-        <w:pStyle w:val="SourceCode"/>
-      </w:pPr>
-      <w:r>
-        <w:rPr>
-          <w:rStyle w:val="VerbatimChar"/>
-        </w:rPr>
-        <w:t xml:space="preserve">## Rows: 132374 Columns: 5</w:t>
-      </w:r>
-      <w:r>
-        <w:br/>
-      </w:r>
-      <w:r>
-        <w:rPr>
-          <w:rStyle w:val="VerbatimChar"/>
-        </w:rPr>
-        <w:t xml:space="preserve">## -- Column specification --------------------------------------------------------</w:t>
-      </w:r>
-      <w:r>
-        <w:br/>
-      </w:r>
-      <w:r>
-        <w:rPr>
-          <w:rStyle w:val="VerbatimChar"/>
-        </w:rPr>
-        <w:t xml:space="preserve">## Delimiter: "\t"</w:t>
-      </w:r>
-      <w:r>
-        <w:br/>
-      </w:r>
-      <w:r>
-        <w:rPr>
-          <w:rStyle w:val="VerbatimChar"/>
-        </w:rPr>
-        <w:t xml:space="preserve">## chr (1): Name</w:t>
-      </w:r>
-      <w:r>
-        <w:br/>
-      </w:r>
-      <w:r>
-        <w:rPr>
-          <w:rStyle w:val="VerbatimChar"/>
-        </w:rPr>
-        <w:t xml:space="preserve">## dbl (4): Length, EffectiveLength, TPM, NumReads</w:t>
-      </w:r>
-      <w:r>
-        <w:br/>
-      </w:r>
-      <w:r>
-        <w:rPr>
-          <w:rStyle w:val="VerbatimChar"/>
-        </w:rPr>
-        <w:t xml:space="preserve">## </w:t>
-      </w:r>
-      <w:r>
-        <w:br/>
-      </w:r>
-      <w:r>
-        <w:rPr>
-          <w:rStyle w:val="VerbatimChar"/>
-        </w:rPr>
-        <w:t xml:space="preserve">## i Use `spec()` to retrieve the full column specification for this data.</w:t>
-      </w:r>
-      <w:r>
-        <w:br/>
-      </w:r>
-      <w:r>
-        <w:rPr>
-          <w:rStyle w:val="VerbatimChar"/>
-        </w:rPr>
-        <w:t xml:space="preserve">## i Specify the column types or set `show_col_types = FALSE` to quiet this message.</w:t>
-      </w:r>
-    </w:p>
-    <w:p>
-      <w:pPr>
-        <w:pStyle w:val="SourceCode"/>
-      </w:pPr>
-      <w:r>
-        <w:rPr>
-          <w:rStyle w:val="KeywordTok"/>
-        </w:rPr>
         <w:t xml:space="preserve">head</w:t>
       </w:r>
       <w:r>
         <w:rPr>
           <w:rStyle w:val="NormalTok"/>
         </w:rPr>
-        <w:t xml:space="preserve">(quants)</w:t>
-      </w:r>
-    </w:p>
-    <w:p>
-      <w:pPr>
-        <w:pStyle w:val="SourceCode"/>
-      </w:pPr>
-      <w:r>
-        <w:rPr>
-          <w:rStyle w:val="VerbatimChar"/>
-        </w:rPr>
-        <w:t xml:space="preserve">## # A tibble: 6 x 5</w:t>
-      </w:r>
-      <w:r>
-        <w:br/>
-      </w:r>
-      <w:r>
-        <w:rPr>
-          <w:rStyle w:val="VerbatimChar"/>
-        </w:rPr>
-        <w:t xml:space="preserve">##   Name               Length EffectiveLength    TPM NumReads</w:t>
-      </w:r>
-      <w:r>
-        <w:br/>
-      </w:r>
-      <w:r>
-        <w:rPr>
-          <w:rStyle w:val="VerbatimChar"/>
-        </w:rPr>
-        <w:t xml:space="preserve">##   &lt;chr&gt;               &lt;dbl&gt;           &lt;dbl&gt;  &lt;dbl&gt;    &lt;dbl&gt;</w:t>
-      </w:r>
-      <w:r>
-        <w:br/>
-      </w:r>
-      <w:r>
-        <w:rPr>
-          <w:rStyle w:val="VerbatimChar"/>
-        </w:rPr>
-        <w:t xml:space="preserve">## 1 ENSMUST00000193812   1070            756. 0             0</w:t>
-      </w:r>
-      <w:r>
-        <w:br/>
-      </w:r>
-      <w:r>
-        <w:rPr>
-          <w:rStyle w:val="VerbatimChar"/>
-        </w:rPr>
-        <w:t xml:space="preserve">## 2 ENSMUST00000082908    110              4  0             0</w:t>
-      </w:r>
-      <w:r>
-        <w:br/>
-      </w:r>
-      <w:r>
-        <w:rPr>
-          <w:rStyle w:val="VerbatimChar"/>
-        </w:rPr>
-        <w:t xml:space="preserve">## 3 ENSMUST00000162897   4153           3719. 0             0</w:t>
-      </w:r>
-      <w:r>
-        <w:br/>
-      </w:r>
-      <w:r>
-        <w:rPr>
-          <w:rStyle w:val="VerbatimChar"/>
-        </w:rPr>
-        <w:t xml:space="preserve">## 4 ENSMUST00000159265   2989           2604. 0.0174        2</w:t>
-      </w:r>
-      <w:r>
-        <w:br/>
-      </w:r>
-      <w:r>
-        <w:rPr>
-          <w:rStyle w:val="VerbatimChar"/>
-        </w:rPr>
-        <w:t xml:space="preserve">## 5 ENSMUST00000070533   3634           3376. 0             0</w:t>
-      </w:r>
-      <w:r>
-        <w:br/>
-      </w:r>
-      <w:r>
-        <w:rPr>
-          <w:rStyle w:val="VerbatimChar"/>
-        </w:rPr>
-        <w:t xml:space="preserve">## 6 ENSMUST00000192857    480            230  0             0</w:t>
-      </w:r>
-    </w:p>
-    <w:p>
-      <w:pPr>
-        <w:pStyle w:val="SourceCode"/>
-      </w:pPr>
-      <w:r>
-        <w:rPr>
-          <w:rStyle w:val="CommentTok"/>
-        </w:rPr>
-        <w:t xml:space="preserve">#print.data.frame(quants) #print quants, maximum output to print in console 200 lines</w:t>
-      </w:r>
-    </w:p>
-    <w:p>
-      <w:pPr>
-        <w:pStyle w:val="SourceCode"/>
-      </w:pPr>
-      <w:r>
-        <w:rPr>
-          <w:rStyle w:val="NormalTok"/>
-        </w:rPr>
-        <w:t xml:space="preserve">rpk &lt;-</w:t>
-      </w:r>
-      <w:r>
-        <w:rPr>
-          <w:rStyle w:val="StringTok"/>
-        </w:rPr>
-        <w:t xml:space="preserve"> </w:t>
-      </w:r>
-      <w:r>
-        <w:rPr>
-          <w:rStyle w:val="NormalTok"/>
-        </w:rPr>
-        <w:t xml:space="preserve">quants</w:t>
-      </w:r>
-      <w:r>
-        <w:rPr>
-          <w:rStyle w:val="OperatorTok"/>
-        </w:rPr>
-        <w:t xml:space="preserve">$</w:t>
-      </w:r>
-      <w:r>
-        <w:rPr>
-          <w:rStyle w:val="NormalTok"/>
-        </w:rPr>
-        <w:t xml:space="preserve">NumReads </w:t>
-      </w:r>
-      <w:r>
-        <w:rPr>
-          <w:rStyle w:val="OperatorTok"/>
-        </w:rPr>
-        <w:t xml:space="preserve">/</w:t>
-      </w:r>
-      <w:r>
-        <w:rPr>
-          <w:rStyle w:val="StringTok"/>
-        </w:rPr>
-        <w:t xml:space="preserve"> </w:t>
-      </w:r>
-      <w:r>
-        <w:rPr>
-          <w:rStyle w:val="NormalTok"/>
-        </w:rPr>
-        <w:t xml:space="preserve">quants</w:t>
-      </w:r>
-      <w:r>
-        <w:rPr>
-          <w:rStyle w:val="OperatorTok"/>
-        </w:rPr>
-        <w:t xml:space="preserve">$</w:t>
-      </w:r>
-      <w:r>
-        <w:rPr>
-          <w:rStyle w:val="NormalTok"/>
-        </w:rPr>
-        <w:t xml:space="preserve">EffectiveLength</w:t>
-      </w:r>
-      <w:r>
-        <w:br/>
-      </w:r>
-      <w:r>
-        <w:rPr>
-          <w:rStyle w:val="NormalTok"/>
-        </w:rPr>
-        <w:t xml:space="preserve">scale_factor &lt;-</w:t>
-      </w:r>
-      <w:r>
-        <w:rPr>
-          <w:rStyle w:val="StringTok"/>
-        </w:rPr>
-        <w:t xml:space="preserve"> </w:t>
-      </w:r>
-      <w:r>
-        <w:rPr>
-          <w:rStyle w:val="KeywordTok"/>
-        </w:rPr>
-        <w:t xml:space="preserve">sum</w:t>
-      </w:r>
-      <w:r>
-        <w:rPr>
-          <w:rStyle w:val="NormalTok"/>
-        </w:rPr>
-        <w:t xml:space="preserve">(rpk) </w:t>
-      </w:r>
-      <w:r>
-        <w:rPr>
-          <w:rStyle w:val="OperatorTok"/>
-        </w:rPr>
-        <w:t xml:space="preserve">/</w:t>
-      </w:r>
-      <w:r>
-        <w:rPr>
-          <w:rStyle w:val="StringTok"/>
-        </w:rPr>
-        <w:t xml:space="preserve"> </w:t>
-      </w:r>
-      <w:r>
-        <w:rPr>
-          <w:rStyle w:val="FloatTok"/>
-        </w:rPr>
-        <w:t xml:space="preserve">1e6</w:t>
-      </w:r>
-      <w:r>
-        <w:br/>
-      </w:r>
-      <w:r>
-        <w:rPr>
-          <w:rStyle w:val="NormalTok"/>
-        </w:rPr>
-        <w:t xml:space="preserve">tpm &lt;-</w:t>
-      </w:r>
-      <w:r>
-        <w:rPr>
-          <w:rStyle w:val="StringTok"/>
-        </w:rPr>
-        <w:t xml:space="preserve"> </w:t>
-      </w:r>
-      <w:r>
-        <w:rPr>
-          <w:rStyle w:val="NormalTok"/>
-        </w:rPr>
-        <w:t xml:space="preserve">rpk </w:t>
-      </w:r>
-      <w:r>
-        <w:rPr>
-          <w:rStyle w:val="OperatorTok"/>
-        </w:rPr>
-        <w:t xml:space="preserve">/</w:t>
-      </w:r>
-      <w:r>
-        <w:rPr>
-          <w:rStyle w:val="StringTok"/>
-        </w:rPr>
-        <w:t xml:space="preserve"> </w:t>
-      </w:r>
-      <w:r>
-        <w:rPr>
-          <w:rStyle w:val="NormalTok"/>
-        </w:rPr>
-        <w:t xml:space="preserve">scale_factor</w:t>
-      </w:r>
-      <w:r>
-        <w:br/>
-      </w:r>
-      <w:r>
-        <w:br/>
-      </w:r>
-      <w:r>
-        <w:rPr>
-          <w:rStyle w:val="CommentTok"/>
-        </w:rPr>
-        <w:t xml:space="preserve">#define transcript mapping</w:t>
-      </w:r>
-      <w:r>
-        <w:br/>
-      </w:r>
-      <w:r>
-        <w:br/>
-      </w:r>
-      <w:r>
-        <w:rPr>
-          <w:rStyle w:val="NormalTok"/>
-        </w:rPr>
-        <w:t xml:space="preserve">gtf_file &lt;-</w:t>
-      </w:r>
-      <w:r>
-        <w:rPr>
-          <w:rStyle w:val="StringTok"/>
-        </w:rPr>
-        <w:t xml:space="preserve"> "Mus_musculus.GRCm38.91.chr.gtf.gz"</w:t>
-      </w:r>
-      <w:r>
-        <w:br/>
-      </w:r>
-      <w:r>
-        <w:rPr>
-          <w:rStyle w:val="KeywordTok"/>
-        </w:rPr>
-        <w:t xml:space="preserve">file.exists</w:t>
-      </w:r>
-      <w:r>
-        <w:rPr>
-          <w:rStyle w:val="NormalTok"/>
-        </w:rPr>
-        <w:t xml:space="preserve">(gtf_file)</w:t>
-      </w:r>
-    </w:p>
-    <w:p>
-      <w:pPr>
-        <w:pStyle w:val="SourceCode"/>
-      </w:pPr>
-      <w:r>
-        <w:rPr>
-          <w:rStyle w:val="VerbatimChar"/>
-        </w:rPr>
-        <w:t xml:space="preserve">## [1] TRUE</w:t>
-      </w:r>
-    </w:p>
-    <w:p>
-      <w:pPr>
-        <w:pStyle w:val="SourceCode"/>
-      </w:pPr>
-      <w:r>
-        <w:rPr>
-          <w:rStyle w:val="KeywordTok"/>
-        </w:rPr>
-        <w:t xml:space="preserve">download.file</w:t>
-      </w:r>
-      <w:r>
-        <w:rPr>
-          <w:rStyle w:val="NormalTok"/>
-        </w:rPr>
-        <w:t xml:space="preserve">(</w:t>
-      </w:r>
-      <w:r>
-        <w:rPr>
-          <w:rStyle w:val="StringTok"/>
-        </w:rPr>
-        <w:t xml:space="preserve">"ftp://ftp.ensembl.org/pub/release-91/gtf/mus_musculus/Mus_musculus.GRCm38.91.chr.gtf.gz"</w:t>
-      </w:r>
-      <w:r>
-        <w:rPr>
-          <w:rStyle w:val="NormalTok"/>
-        </w:rPr>
-        <w:t xml:space="preserve">,</w:t>
-      </w:r>
-      <w:r>
-        <w:rPr>
-          <w:rStyle w:val="DataTypeTok"/>
-        </w:rPr>
-        <w:t xml:space="preserve">destfile =</w:t>
-      </w:r>
-      <w:r>
-        <w:rPr>
-          <w:rStyle w:val="NormalTok"/>
-        </w:rPr>
-        <w:t xml:space="preserve"> gtf_file) </w:t>
-      </w:r>
-      <w:r>
-        <w:rPr>
-          <w:rStyle w:val="CommentTok"/>
-        </w:rPr>
-        <w:t xml:space="preserve"># you have to change the link. Navigate and find the organism of interest</w:t>
-      </w:r>
-      <w:r>
-        <w:br/>
-      </w:r>
-      <w:r>
-        <w:br/>
-      </w:r>
-      <w:r>
-        <w:rPr>
-          <w:rStyle w:val="CommentTok"/>
-        </w:rPr>
-        <w:t xml:space="preserve"># create a database of transcripts</w:t>
-      </w:r>
-      <w:r>
-        <w:br/>
-      </w:r>
-      <w:r>
-        <w:rPr>
-          <w:rStyle w:val="CommentTok"/>
-        </w:rPr>
-        <w:t xml:space="preserve">## Could take a few minutes to run the makeTxDbFromGFF command</w:t>
-      </w:r>
-      <w:r>
-        <w:br/>
-      </w:r>
-      <w:r>
-        <w:rPr>
-          <w:rStyle w:val="CommentTok"/>
-        </w:rPr>
-        <w:t xml:space="preserve"># library(GenomicFeatures)</w:t>
-      </w:r>
-      <w:r>
-        <w:br/>
-      </w:r>
-      <w:r>
-        <w:rPr>
-          <w:rStyle w:val="CommentTok"/>
-        </w:rPr>
-        <w:t xml:space="preserve"># txdb &lt;- makeTxDbFromGFF(gtf_file)</w:t>
-      </w:r>
-      <w:r>
-        <w:br/>
-      </w:r>
-      <w:r>
-        <w:rPr>
-          <w:rStyle w:val="CommentTok"/>
-        </w:rPr>
-        <w:t xml:space="preserve"># </w:t>
-      </w:r>
-      <w:r>
-        <w:br/>
-      </w:r>
-      <w:r>
-        <w:rPr>
-          <w:rStyle w:val="CommentTok"/>
-        </w:rPr>
-        <w:t xml:space="preserve"># </w:t>
-      </w:r>
-      <w:r>
-        <w:br/>
-      </w:r>
-      <w:r>
-        <w:rPr>
-          <w:rStyle w:val="CommentTok"/>
-        </w:rPr>
-        <w:t xml:space="preserve"># #specify number of keys and columns</w:t>
-      </w:r>
-      <w:r>
-        <w:br/>
-      </w:r>
-      <w:r>
-        <w:rPr>
-          <w:rStyle w:val="CommentTok"/>
-        </w:rPr>
-        <w:t xml:space="preserve"># </w:t>
-      </w:r>
-      <w:r>
-        <w:br/>
-      </w:r>
-      <w:r>
-        <w:rPr>
-          <w:rStyle w:val="CommentTok"/>
-        </w:rPr>
-        <w:t xml:space="preserve"># keytypes(txdb)</w:t>
-      </w:r>
-      <w:r>
-        <w:br/>
-      </w:r>
-      <w:r>
-        <w:rPr>
-          <w:rStyle w:val="CommentTok"/>
-        </w:rPr>
-        <w:t xml:space="preserve"># columns(txdb)</w:t>
-      </w:r>
-      <w:r>
-        <w:br/>
-      </w:r>
-      <w:r>
-        <w:rPr>
-          <w:rStyle w:val="CommentTok"/>
-        </w:rPr>
-        <w:t xml:space="preserve"># </w:t>
-      </w:r>
-      <w:r>
-        <w:br/>
-      </w:r>
-      <w:r>
-        <w:rPr>
-          <w:rStyle w:val="CommentTok"/>
-        </w:rPr>
-        <w:t xml:space="preserve"># #get names for all transcripts - using keys function</w:t>
-      </w:r>
-      <w:r>
-        <w:br/>
-      </w:r>
-      <w:r>
-        <w:rPr>
-          <w:rStyle w:val="CommentTok"/>
-        </w:rPr>
-        <w:t xml:space="preserve"># #compose query - using select function - this will return data frame</w:t>
-      </w:r>
-      <w:r>
-        <w:br/>
-      </w:r>
-      <w:r>
-        <w:rPr>
-          <w:rStyle w:val="CommentTok"/>
-        </w:rPr>
-        <w:t xml:space="preserve"># </w:t>
-      </w:r>
-      <w:r>
-        <w:br/>
-      </w:r>
-      <w:r>
-        <w:rPr>
-          <w:rStyle w:val="CommentTok"/>
-        </w:rPr>
-        <w:t xml:space="preserve"># k &lt;- keys(txdb, keytype="TXNAME")</w:t>
-      </w:r>
-      <w:r>
-        <w:br/>
-      </w:r>
-      <w:r>
-        <w:rPr>
-          <w:rStyle w:val="CommentTok"/>
-        </w:rPr>
-        <w:t xml:space="preserve"># tx_map &lt;- select(txdb, keys = k, columns="GENEID", keytype = "TXNAME")</w:t>
-      </w:r>
-      <w:r>
-        <w:br/>
-      </w:r>
-      <w:r>
-        <w:rPr>
-          <w:rStyle w:val="CommentTok"/>
-        </w:rPr>
-        <w:t xml:space="preserve"># </w:t>
-      </w:r>
-      <w:r>
-        <w:br/>
-      </w:r>
-      <w:r>
-        <w:rPr>
-          <w:rStyle w:val="CommentTok"/>
-        </w:rPr>
-        <w:t xml:space="preserve"># #visualise first rows of the transcript map</w:t>
-      </w:r>
-      <w:r>
-        <w:br/>
-      </w:r>
-      <w:r>
-        <w:rPr>
-          <w:rStyle w:val="CommentTok"/>
-        </w:rPr>
-        <w:t xml:space="preserve"># head(tx_map)</w:t>
-      </w:r>
-    </w:p>
-    <w:p>
-      <w:pPr>
-        <w:pStyle w:val="SourceCode"/>
-      </w:pPr>
-      <w:r>
-        <w:rPr>
-          <w:rStyle w:val="CommentTok"/>
-        </w:rPr>
-        <w:t xml:space="preserve"># </w:t>
-      </w:r>
-      <w:r>
-        <w:br/>
-      </w:r>
-      <w:r>
-        <w:rPr>
-          <w:rStyle w:val="CommentTok"/>
-        </w:rPr>
-        <w:t xml:space="preserve"># #use tximport package</w:t>
-      </w:r>
-      <w:r>
-        <w:br/>
-      </w:r>
-      <w:r>
-        <w:rPr>
-          <w:rStyle w:val="CommentTok"/>
-        </w:rPr>
-        <w:t xml:space="preserve"># </w:t>
-      </w:r>
-      <w:r>
-        <w:br/>
-      </w:r>
-      <w:r>
-        <w:rPr>
-          <w:rStyle w:val="CommentTok"/>
-        </w:rPr>
-        <w:t xml:space="preserve"># library(tximport)</w:t>
-      </w:r>
-      <w:r>
-        <w:br/>
-      </w:r>
-      <w:r>
-        <w:rPr>
-          <w:rStyle w:val="CommentTok"/>
-        </w:rPr>
-        <w:t xml:space="preserve"># tx2gene &lt;- tx_map</w:t>
-      </w:r>
-      <w:r>
-        <w:br/>
-      </w:r>
-      <w:r>
-        <w:rPr>
-          <w:rStyle w:val="CommentTok"/>
-        </w:rPr>
-        <w:t xml:space="preserve"># write.csv(tx2gene,file="tx2gene.csv",row.names = FALSE,quote=FALSE)</w:t>
-      </w:r>
-      <w:r>
-        <w:br/>
-      </w:r>
-      <w:r>
-        <w:rPr>
-          <w:rStyle w:val="CommentTok"/>
-        </w:rPr>
-        <w:t xml:space="preserve"># txi &lt;- tximport(quant_files,type="salmon",tx2gene = tx2gene)</w:t>
-      </w:r>
-      <w:r>
-        <w:br/>
-      </w:r>
-      <w:r>
-        <w:rPr>
-          <w:rStyle w:val="CommentTok"/>
-        </w:rPr>
-        <w:t xml:space="preserve"># </w:t>
-      </w:r>
-      <w:r>
-        <w:br/>
-      </w:r>
-      <w:r>
-        <w:rPr>
-          <w:rStyle w:val="CommentTok"/>
-        </w:rPr>
-        <w:t xml:space="preserve"># table(tx_map$TXNAME %in% quants$Name)</w:t>
-      </w:r>
-      <w:r>
-        <w:br/>
-      </w:r>
-      <w:r>
-        <w:rPr>
-          <w:rStyle w:val="CommentTok"/>
-        </w:rPr>
-        <w:t xml:space="preserve"># </w:t>
-      </w:r>
-      <w:r>
-        <w:br/>
-      </w:r>
-      <w:r>
-        <w:rPr>
-          <w:rStyle w:val="CommentTok"/>
-        </w:rPr>
-        <w:t xml:space="preserve"># </w:t>
-      </w:r>
-      <w:r>
-        <w:br/>
-      </w:r>
-      <w:r>
-        <w:rPr>
-          <w:rStyle w:val="CommentTok"/>
-        </w:rPr>
-        <w:t xml:space="preserve"># library(tximport)</w:t>
-      </w:r>
-      <w:r>
-        <w:br/>
-      </w:r>
-      <w:r>
-        <w:rPr>
-          <w:rStyle w:val="CommentTok"/>
-        </w:rPr>
-        <w:t xml:space="preserve"># tx2gene &lt;- tx_map</w:t>
-      </w:r>
-      <w:r>
-        <w:br/>
-      </w:r>
-      <w:r>
-        <w:rPr>
-          <w:rStyle w:val="CommentTok"/>
-        </w:rPr>
-        <w:t xml:space="preserve"># txi &lt;- tximport(quant_files,type="salmon",tx2gene = tx2gene,ignoreTxVersion = TRUE)</w:t>
-      </w:r>
-      <w:r>
-        <w:br/>
-      </w:r>
-      <w:r>
-        <w:rPr>
-          <w:rStyle w:val="CommentTok"/>
-        </w:rPr>
-        <w:t xml:space="preserve"># </w:t>
+        <w:t xml:space="preserve">(txi)</w:t>
       </w:r>
     </w:p>
     <w:p>

</xml_diff>